<commit_message>
for test, '/test/otherLogin' add
</commit_message>
<xml_diff>
--- a/documents/Description.docx
+++ b/documents/Description.docx
@@ -370,6 +370,20 @@
         <w:autoSpaceDN/>
         <w:rPr>
           <w:rFonts w:ascii="Noto Sans CJK KR Medium" w:eastAsia="Noto Sans CJK KR Medium" w:hAnsi="Noto Sans CJK KR Medium"/>
+          <w:sz w:val="28"/>
+          <w:szCs w:val="40"/>
+          <w:lang w:eastAsia="ko-KR"/>
+        </w:rPr>
+      </w:pPr>
+    </w:p>
+    <w:p>
+      <w:pPr>
+        <w:widowControl/>
+        <w:wordWrap/>
+        <w:autoSpaceDE/>
+        <w:autoSpaceDN/>
+        <w:rPr>
+          <w:rFonts w:ascii="Noto Sans CJK KR Medium" w:eastAsia="Noto Sans CJK KR Medium" w:hAnsi="Noto Sans CJK KR Medium" w:hint="eastAsia"/>
           <w:sz w:val="28"/>
           <w:szCs w:val="40"/>
           <w:lang w:eastAsia="ko-KR"/>
@@ -688,6 +702,33 @@
           <w:lang w:eastAsia="ko-Kore-KR"/>
         </w:rPr>
       </w:pPr>
+      <w:r>
+        <w:rPr>
+          <w:rFonts w:ascii="Noto Sans CJK KR Medium" w:eastAsia="Noto Sans CJK KR Medium" w:hAnsi="Noto Sans CJK KR Medium"/>
+          <w:sz w:val="28"/>
+          <w:szCs w:val="40"/>
+          <w:lang w:eastAsia="ko-Kore-KR"/>
+        </w:rPr>
+        <w:t xml:space="preserve">2. </w:t>
+      </w:r>
+      <w:r>
+        <w:rPr>
+          <w:rFonts w:ascii="Noto Sans CJK KR Medium" w:eastAsia="Noto Sans CJK KR Medium" w:hAnsi="Noto Sans CJK KR Medium" w:hint="eastAsia"/>
+          <w:sz w:val="28"/>
+          <w:szCs w:val="40"/>
+          <w:lang w:eastAsia="ko-Kore-KR"/>
+        </w:rPr>
+        <w:t>D</w:t>
+      </w:r>
+      <w:r>
+        <w:rPr>
+          <w:rFonts w:ascii="Noto Sans CJK KR Medium" w:eastAsia="Noto Sans CJK KR Medium" w:hAnsi="Noto Sans CJK KR Medium"/>
+          <w:sz w:val="28"/>
+          <w:szCs w:val="40"/>
+          <w:lang w:eastAsia="ko-Kore-KR"/>
+        </w:rPr>
+        <w:t>B ERD</w:t>
+      </w:r>
     </w:p>
     <w:p>
       <w:pPr>
@@ -697,38 +738,10 @@
         <w:autoSpaceDN/>
         <w:rPr>
           <w:rFonts w:ascii="Noto Sans CJK KR Medium" w:eastAsia="Noto Sans CJK KR Medium" w:hAnsi="Noto Sans CJK KR Medium"/>
-          <w:sz w:val="28"/>
-          <w:szCs w:val="40"/>
-          <w:lang w:eastAsia="ko-Kore-KR"/>
-        </w:rPr>
-      </w:pPr>
-      <w:r>
-        <w:rPr>
-          <w:rFonts w:ascii="Noto Sans CJK KR Medium" w:eastAsia="Noto Sans CJK KR Medium" w:hAnsi="Noto Sans CJK KR Medium"/>
-          <w:sz w:val="28"/>
-          <w:szCs w:val="40"/>
-          <w:lang w:eastAsia="ko-Kore-KR"/>
-        </w:rPr>
-        <w:t xml:space="preserve">2. </w:t>
-      </w:r>
-      <w:r>
-        <w:rPr>
-          <w:rFonts w:ascii="Noto Sans CJK KR Medium" w:eastAsia="Noto Sans CJK KR Medium" w:hAnsi="Noto Sans CJK KR Medium" w:hint="eastAsia"/>
-          <w:sz w:val="28"/>
-          <w:szCs w:val="40"/>
-          <w:lang w:eastAsia="ko-Kore-KR"/>
-        </w:rPr>
-        <w:t>D</w:t>
-      </w:r>
-      <w:r>
-        <w:rPr>
-          <w:rFonts w:ascii="Noto Sans CJK KR Medium" w:eastAsia="Noto Sans CJK KR Medium" w:hAnsi="Noto Sans CJK KR Medium"/>
-          <w:sz w:val="28"/>
-          <w:szCs w:val="40"/>
-          <w:lang w:eastAsia="ko-Kore-KR"/>
-        </w:rPr>
-        <w:t>B ERD</w:t>
-      </w:r>
+          <w:szCs w:val="20"/>
+          <w:lang w:eastAsia="ko-Kore-KR"/>
+        </w:rPr>
+      </w:pPr>
     </w:p>
     <w:p>
       <w:pPr>
@@ -738,23 +751,75 @@
         <w:autoSpaceDN/>
         <w:rPr>
           <w:rFonts w:ascii="Noto Sans CJK KR Medium" w:eastAsia="Noto Sans CJK KR Medium" w:hAnsi="Noto Sans CJK KR Medium"/>
+          <w:szCs w:val="20"/>
+          <w:lang w:eastAsia="ko-Kore-KR"/>
+        </w:rPr>
+      </w:pPr>
+      <w:r>
+        <w:rPr>
+          <w:rFonts w:ascii="Noto Sans CJK KR Medium" w:eastAsia="Noto Sans CJK KR Medium" w:hAnsi="Noto Sans CJK KR Medium"/>
+          <w:szCs w:val="20"/>
+          <w:lang w:eastAsia="ko-Kore-KR"/>
+        </w:rPr>
+        <w:t xml:space="preserve">  </w:t>
+      </w:r>
+      <w:r>
+        <w:rPr>
+          <w:rFonts w:ascii="Noto Sans CJK KR Medium" w:eastAsia="Noto Sans CJK KR Medium" w:hAnsi="Noto Sans CJK KR Medium"/>
+          <w:noProof/>
           <w:sz w:val="28"/>
           <w:szCs w:val="40"/>
           <w:lang w:eastAsia="ko-Kore-KR"/>
         </w:rPr>
-      </w:pPr>
-    </w:p>
-    <w:p>
-      <w:pPr>
-        <w:widowControl/>
-        <w:wordWrap/>
-        <w:autoSpaceDE/>
-        <w:autoSpaceDN/>
+        <w:drawing>
+          <wp:inline distT="0" distB="0" distL="0" distR="0" wp14:anchorId="20219120" wp14:editId="42C9353E">
+            <wp:extent cx="5223176" cy="4134678"/>
+            <wp:effectExtent l="0" t="0" r="0" b="5715"/>
+            <wp:docPr id="12" name="그림 12" descr="텍스트, 전자기기이(가) 표시된 사진&#10;&#10;자동 생성된 설명"/>
+            <wp:cNvGraphicFramePr>
+              <a:graphicFrameLocks xmlns:a="http://schemas.openxmlformats.org/drawingml/2006/main" noChangeAspect="1"/>
+            </wp:cNvGraphicFramePr>
+            <a:graphic xmlns:a="http://schemas.openxmlformats.org/drawingml/2006/main">
+              <a:graphicData uri="http://schemas.openxmlformats.org/drawingml/2006/picture">
+                <pic:pic xmlns:pic="http://schemas.openxmlformats.org/drawingml/2006/picture">
+                  <pic:nvPicPr>
+                    <pic:cNvPr id="12" name="그림 12" descr="텍스트, 전자기기이(가) 표시된 사진&#10;&#10;자동 생성된 설명"/>
+                    <pic:cNvPicPr/>
+                  </pic:nvPicPr>
+                  <pic:blipFill>
+                    <a:blip r:embed="rId8">
+                      <a:extLst>
+                        <a:ext uri="{28A0092B-C50C-407E-A947-70E740481C1C}">
+                          <a14:useLocalDpi xmlns:a14="http://schemas.microsoft.com/office/drawing/2010/main" val="0"/>
+                        </a:ext>
+                      </a:extLst>
+                    </a:blip>
+                    <a:stretch>
+                      <a:fillRect/>
+                    </a:stretch>
+                  </pic:blipFill>
+                  <pic:spPr>
+                    <a:xfrm>
+                      <a:off x="0" y="0"/>
+                      <a:ext cx="5344379" cy="4230623"/>
+                    </a:xfrm>
+                    <a:prstGeom prst="rect">
+                      <a:avLst/>
+                    </a:prstGeom>
+                  </pic:spPr>
+                </pic:pic>
+              </a:graphicData>
+            </a:graphic>
+          </wp:inline>
+        </w:drawing>
+      </w:r>
+    </w:p>
+    <w:p>
+      <w:pPr>
         <w:rPr>
           <w:rFonts w:ascii="Noto Sans CJK KR Medium" w:eastAsia="Noto Sans CJK KR Medium" w:hAnsi="Noto Sans CJK KR Medium"/>
           <w:sz w:val="28"/>
           <w:szCs w:val="40"/>
-          <w:lang w:eastAsia="ko-Kore-KR"/>
         </w:rPr>
       </w:pPr>
       <w:r>
@@ -762,43 +827,36 @@
           <w:rFonts w:ascii="Noto Sans CJK KR Medium" w:eastAsia="Noto Sans CJK KR Medium" w:hAnsi="Noto Sans CJK KR Medium"/>
           <w:sz w:val="28"/>
           <w:szCs w:val="40"/>
-          <w:lang w:eastAsia="ko-Kore-KR"/>
-        </w:rPr>
-        <w:br w:type="page"/>
-      </w:r>
-    </w:p>
-    <w:p>
-      <w:pPr>
+        </w:rPr>
+        <w:lastRenderedPageBreak/>
+        <w:t xml:space="preserve">3. </w:t>
+      </w:r>
+      <w:r>
         <w:rPr>
           <w:rFonts w:ascii="Noto Sans CJK KR Medium" w:eastAsia="Noto Sans CJK KR Medium" w:hAnsi="Noto Sans CJK KR Medium"/>
           <w:sz w:val="28"/>
           <w:szCs w:val="40"/>
         </w:rPr>
-      </w:pPr>
-      <w:r>
+        <w:t>API Specification</w:t>
+      </w:r>
+    </w:p>
+    <w:p>
+      <w:pPr>
         <w:rPr>
           <w:rFonts w:ascii="Noto Sans CJK KR Medium" w:eastAsia="Noto Sans CJK KR Medium" w:hAnsi="Noto Sans CJK KR Medium"/>
           <w:sz w:val="28"/>
           <w:szCs w:val="40"/>
-        </w:rPr>
-        <w:lastRenderedPageBreak/>
-        <w:t xml:space="preserve">3. </w:t>
-      </w:r>
-      <w:r>
+          <w:lang w:eastAsia="ko-Kore-KR"/>
+        </w:rPr>
+      </w:pPr>
+    </w:p>
+    <w:p>
+      <w:pPr>
         <w:rPr>
           <w:rFonts w:ascii="Noto Sans CJK KR Medium" w:eastAsia="Noto Sans CJK KR Medium" w:hAnsi="Noto Sans CJK KR Medium"/>
           <w:sz w:val="28"/>
           <w:szCs w:val="40"/>
-        </w:rPr>
-        <w:t>API Specification</w:t>
-      </w:r>
-    </w:p>
-    <w:p>
-      <w:pPr>
-        <w:rPr>
-          <w:rFonts w:ascii="Noto Sans CJK KR Medium" w:eastAsia="Noto Sans CJK KR Medium" w:hAnsi="Noto Sans CJK KR Medium"/>
-          <w:sz w:val="28"/>
-          <w:szCs w:val="40"/>
+          <w:lang w:eastAsia="ko-Kore-KR"/>
         </w:rPr>
       </w:pPr>
     </w:p>
@@ -809,9 +867,9 @@
         <w:tblLook w:val="04A0" w:firstRow="1" w:lastRow="0" w:firstColumn="1" w:lastColumn="0" w:noHBand="0" w:noVBand="1"/>
       </w:tblPr>
       <w:tblGrid>
-        <w:gridCol w:w="1555"/>
-        <w:gridCol w:w="2409"/>
-        <w:gridCol w:w="5052"/>
+        <w:gridCol w:w="1129"/>
+        <w:gridCol w:w="3402"/>
+        <w:gridCol w:w="4485"/>
       </w:tblGrid>
       <w:tr>
         <w:tc>
@@ -830,19 +888,22 @@
               </w:tabs>
               <w:rPr>
                 <w:rFonts w:ascii="Noto Sans CJK KR Medium" w:eastAsia="Noto Sans CJK KR Medium" w:hAnsi="Noto Sans CJK KR Medium"/>
+                <w:lang w:eastAsia="ko-Kore-KR"/>
               </w:rPr>
             </w:pPr>
             <w:r>
               <w:rPr>
                 <w:rFonts w:ascii="Noto Sans CJK KR Medium" w:eastAsia="Noto Sans CJK KR Medium" w:hAnsi="Noto Sans CJK KR Medium" w:hint="eastAsia"/>
-              </w:rPr>
-              <w:t>S</w:t>
-            </w:r>
-            <w:r>
-              <w:rPr>
-                <w:rFonts w:ascii="Noto Sans CJK KR Medium" w:eastAsia="Noto Sans CJK KR Medium" w:hAnsi="Noto Sans CJK KR Medium"/>
-              </w:rPr>
-              <w:t>lide</w:t>
+                <w:lang w:eastAsia="ko-Kore-KR"/>
+              </w:rPr>
+              <w:t>A</w:t>
+            </w:r>
+            <w:r>
+              <w:rPr>
+                <w:rFonts w:ascii="Noto Sans CJK KR Medium" w:eastAsia="Noto Sans CJK KR Medium" w:hAnsi="Noto Sans CJK KR Medium"/>
+                <w:lang w:eastAsia="ko-Kore-KR"/>
+              </w:rPr>
+              <w:t>ccount</w:t>
             </w:r>
           </w:p>
         </w:tc>
@@ -850,7 +911,7 @@
       <w:tr>
         <w:tc>
           <w:tcPr>
-            <w:tcW w:w="1555" w:type="dxa"/>
+            <w:tcW w:w="1129" w:type="dxa"/>
           </w:tcPr>
           <w:p>
             <w:pPr>
@@ -862,13 +923,13 @@
               <w:rPr>
                 <w:rFonts w:ascii="Noto Sans CJK KR Medium" w:eastAsia="Noto Sans CJK KR Medium" w:hAnsi="Noto Sans CJK KR Medium"/>
               </w:rPr>
-              <w:t>Method Type</w:t>
+              <w:t>Method</w:t>
             </w:r>
           </w:p>
         </w:tc>
         <w:tc>
           <w:tcPr>
-            <w:tcW w:w="2409" w:type="dxa"/>
+            <w:tcW w:w="3402" w:type="dxa"/>
           </w:tcPr>
           <w:p>
             <w:pPr>
@@ -892,7 +953,7 @@
         </w:tc>
         <w:tc>
           <w:tcPr>
-            <w:tcW w:w="5052" w:type="dxa"/>
+            <w:tcW w:w="4485" w:type="dxa"/>
           </w:tcPr>
           <w:p>
             <w:pPr>
@@ -918,265 +979,76 @@
       <w:tr>
         <w:tc>
           <w:tcPr>
-            <w:tcW w:w="1555" w:type="dxa"/>
+            <w:tcW w:w="1129" w:type="dxa"/>
           </w:tcPr>
           <w:p>
             <w:pPr>
               <w:rPr>
                 <w:rFonts w:ascii="Noto Sans CJK KR Medium" w:eastAsia="Noto Sans CJK KR Medium" w:hAnsi="Noto Sans CJK KR Medium"/>
+                <w:lang w:eastAsia="ko-Kore-KR"/>
               </w:rPr>
             </w:pPr>
             <w:r>
               <w:rPr>
                 <w:rFonts w:ascii="Noto Sans CJK KR Medium" w:eastAsia="Noto Sans CJK KR Medium" w:hAnsi="Noto Sans CJK KR Medium" w:hint="eastAsia"/>
-              </w:rPr>
-              <w:t>G</w:t>
-            </w:r>
-            <w:r>
-              <w:rPr>
-                <w:rFonts w:ascii="Noto Sans CJK KR Medium" w:eastAsia="Noto Sans CJK KR Medium" w:hAnsi="Noto Sans CJK KR Medium"/>
-              </w:rPr>
-              <w:t>ET</w:t>
+                <w:lang w:eastAsia="ko-Kore-KR"/>
+              </w:rPr>
+              <w:t>P</w:t>
+            </w:r>
+            <w:r>
+              <w:rPr>
+                <w:rFonts w:ascii="Noto Sans CJK KR Medium" w:eastAsia="Noto Sans CJK KR Medium" w:hAnsi="Noto Sans CJK KR Medium"/>
+                <w:lang w:eastAsia="ko-Kore-KR"/>
+              </w:rPr>
+              <w:t>OST</w:t>
             </w:r>
           </w:p>
         </w:tc>
         <w:tc>
           <w:tcPr>
-            <w:tcW w:w="2409" w:type="dxa"/>
+            <w:tcW w:w="3402" w:type="dxa"/>
           </w:tcPr>
           <w:p>
             <w:pPr>
               <w:rPr>
-                <w:rFonts w:ascii="Noto Sans CJK KR Medium" w:eastAsia="Noto Sans CJK KR Medium" w:hAnsi="Noto Sans CJK KR Medium"/>
+                <w:rFonts w:ascii="Noto Sans CJK KR Medium" w:eastAsia="Noto Sans CJK KR Medium" w:hAnsi="Noto Sans CJK KR Medium" w:hint="eastAsia"/>
+                <w:lang w:eastAsia="ko-KR"/>
               </w:rPr>
             </w:pPr>
             <w:r>
               <w:rPr>
                 <w:rFonts w:ascii="Noto Sans CJK KR Medium" w:eastAsia="Noto Sans CJK KR Medium" w:hAnsi="Noto Sans CJK KR Medium" w:hint="eastAsia"/>
+                <w:lang w:eastAsia="ko-Kore-KR"/>
               </w:rPr>
               <w:t>/</w:t>
             </w:r>
             <w:r>
               <w:rPr>
                 <w:rFonts w:ascii="Noto Sans CJK KR Medium" w:eastAsia="Noto Sans CJK KR Medium" w:hAnsi="Noto Sans CJK KR Medium"/>
-              </w:rPr>
-              <w:t>slides/list</w:t>
+                <w:lang w:eastAsia="ko-Kore-KR"/>
+              </w:rPr>
+              <w:t>login</w:t>
             </w:r>
           </w:p>
         </w:tc>
         <w:tc>
           <w:tcPr>
-            <w:tcW w:w="5052" w:type="dxa"/>
+            <w:tcW w:w="4485" w:type="dxa"/>
           </w:tcPr>
           <w:p>
             <w:pPr>
               <w:rPr>
-                <w:rFonts w:ascii="Noto Sans CJK KR Medium" w:eastAsia="Noto Sans CJK KR Medium" w:hAnsi="Noto Sans CJK KR Medium"/>
+                <w:rFonts w:ascii="Noto Sans CJK KR Medium" w:eastAsia="Noto Sans CJK KR Medium" w:hAnsi="Noto Sans CJK KR Medium" w:hint="eastAsia"/>
                 <w:lang w:eastAsia="ko-KR"/>
               </w:rPr>
             </w:pPr>
-          </w:p>
-        </w:tc>
-      </w:tr>
-      <w:tr>
-        <w:tc>
-          <w:tcPr>
-            <w:tcW w:w="1555" w:type="dxa"/>
-          </w:tcPr>
-          <w:p>
-            <w:pPr>
-              <w:rPr>
-                <w:rFonts w:ascii="Noto Sans CJK KR Medium" w:eastAsia="Noto Sans CJK KR Medium" w:hAnsi="Noto Sans CJK KR Medium"/>
-              </w:rPr>
-            </w:pPr>
-            <w:r>
-              <w:rPr>
-                <w:rFonts w:ascii="Noto Sans CJK KR Medium" w:eastAsia="Noto Sans CJK KR Medium" w:hAnsi="Noto Sans CJK KR Medium" w:hint="eastAsia"/>
-              </w:rPr>
-              <w:t>G</w:t>
-            </w:r>
-            <w:r>
-              <w:rPr>
-                <w:rFonts w:ascii="Noto Sans CJK KR Medium" w:eastAsia="Noto Sans CJK KR Medium" w:hAnsi="Noto Sans CJK KR Medium"/>
-              </w:rPr>
-              <w:t>ET</w:t>
-            </w:r>
-          </w:p>
-        </w:tc>
-        <w:tc>
-          <w:tcPr>
-            <w:tcW w:w="2409" w:type="dxa"/>
-          </w:tcPr>
-          <w:p>
-            <w:pPr>
-              <w:rPr>
-                <w:rFonts w:ascii="Noto Sans CJK KR Medium" w:eastAsia="Noto Sans CJK KR Medium" w:hAnsi="Noto Sans CJK KR Medium"/>
-              </w:rPr>
-            </w:pPr>
-            <w:r>
-              <w:rPr>
-                <w:rFonts w:ascii="Noto Sans CJK KR Medium" w:eastAsia="Noto Sans CJK KR Medium" w:hAnsi="Noto Sans CJK KR Medium" w:hint="eastAsia"/>
-              </w:rPr>
-              <w:t>/</w:t>
-            </w:r>
-            <w:r>
-              <w:rPr>
-                <w:rFonts w:ascii="Noto Sans CJK KR Medium" w:eastAsia="Noto Sans CJK KR Medium" w:hAnsi="Noto Sans CJK KR Medium"/>
-              </w:rPr>
-              <w:t>slides/{</w:t>
-            </w:r>
-            <w:proofErr w:type="spellStart"/>
-            <w:r>
-              <w:rPr>
-                <w:rFonts w:ascii="Noto Sans CJK KR Medium" w:eastAsia="Noto Sans CJK KR Medium" w:hAnsi="Noto Sans CJK KR Medium"/>
-              </w:rPr>
-              <w:t>fileName</w:t>
-            </w:r>
-            <w:proofErr w:type="spellEnd"/>
-            <w:r>
-              <w:rPr>
-                <w:rFonts w:ascii="Noto Sans CJK KR Medium" w:eastAsia="Noto Sans CJK KR Medium" w:hAnsi="Noto Sans CJK KR Medium"/>
-              </w:rPr>
-              <w:t>}</w:t>
-            </w:r>
-          </w:p>
-        </w:tc>
-        <w:tc>
-          <w:tcPr>
-            <w:tcW w:w="5052" w:type="dxa"/>
-          </w:tcPr>
-          <w:p>
-            <w:pPr>
-              <w:rPr>
-                <w:rFonts w:ascii="Noto Sans CJK KR Medium" w:eastAsia="Noto Sans CJK KR Medium" w:hAnsi="Noto Sans CJK KR Medium"/>
-              </w:rPr>
-            </w:pPr>
-          </w:p>
-        </w:tc>
-      </w:tr>
-      <w:tr>
-        <w:tc>
-          <w:tcPr>
-            <w:tcW w:w="1555" w:type="dxa"/>
-          </w:tcPr>
-          <w:p>
-            <w:pPr>
-              <w:rPr>
-                <w:rFonts w:ascii="Noto Sans CJK KR Medium" w:eastAsia="Noto Sans CJK KR Medium" w:hAnsi="Noto Sans CJK KR Medium"/>
-              </w:rPr>
-            </w:pPr>
-            <w:r>
-              <w:rPr>
-                <w:rFonts w:ascii="Noto Sans CJK KR Medium" w:eastAsia="Noto Sans CJK KR Medium" w:hAnsi="Noto Sans CJK KR Medium" w:hint="eastAsia"/>
-              </w:rPr>
-              <w:t>P</w:t>
-            </w:r>
-            <w:r>
-              <w:rPr>
-                <w:rFonts w:ascii="Noto Sans CJK KR Medium" w:eastAsia="Noto Sans CJK KR Medium" w:hAnsi="Noto Sans CJK KR Medium"/>
-              </w:rPr>
-              <w:t>OST</w:t>
-            </w:r>
-          </w:p>
-        </w:tc>
-        <w:tc>
-          <w:tcPr>
-            <w:tcW w:w="2409" w:type="dxa"/>
-          </w:tcPr>
-          <w:p>
-            <w:pPr>
-              <w:rPr>
-                <w:rFonts w:ascii="Noto Sans CJK KR Medium" w:eastAsia="Noto Sans CJK KR Medium" w:hAnsi="Noto Sans CJK KR Medium"/>
-              </w:rPr>
-            </w:pPr>
-          </w:p>
-        </w:tc>
-        <w:tc>
-          <w:tcPr>
-            <w:tcW w:w="5052" w:type="dxa"/>
-          </w:tcPr>
-          <w:p>
-            <w:pPr>
-              <w:rPr>
-                <w:rFonts w:ascii="Noto Sans CJK KR Medium" w:eastAsia="Noto Sans CJK KR Medium" w:hAnsi="Noto Sans CJK KR Medium"/>
-              </w:rPr>
-            </w:pPr>
-          </w:p>
-        </w:tc>
-      </w:tr>
-      <w:tr>
-        <w:tc>
-          <w:tcPr>
-            <w:tcW w:w="1555" w:type="dxa"/>
-          </w:tcPr>
-          <w:p>
-            <w:pPr>
-              <w:rPr>
-                <w:rFonts w:ascii="Noto Sans CJK KR Medium" w:eastAsia="Noto Sans CJK KR Medium" w:hAnsi="Noto Sans CJK KR Medium"/>
-              </w:rPr>
-            </w:pPr>
-          </w:p>
-        </w:tc>
-        <w:tc>
-          <w:tcPr>
-            <w:tcW w:w="2409" w:type="dxa"/>
-          </w:tcPr>
-          <w:p>
-            <w:pPr>
-              <w:rPr>
-                <w:rFonts w:ascii="Noto Sans CJK KR Medium" w:eastAsia="Noto Sans CJK KR Medium" w:hAnsi="Noto Sans CJK KR Medium"/>
-              </w:rPr>
-            </w:pPr>
-          </w:p>
-        </w:tc>
-        <w:tc>
-          <w:tcPr>
-            <w:tcW w:w="5052" w:type="dxa"/>
-          </w:tcPr>
-          <w:p>
-            <w:pPr>
-              <w:rPr>
-                <w:rFonts w:ascii="Noto Sans CJK KR Medium" w:eastAsia="Noto Sans CJK KR Medium" w:hAnsi="Noto Sans CJK KR Medium"/>
-              </w:rPr>
-            </w:pPr>
-          </w:p>
-        </w:tc>
-      </w:tr>
-      <w:tr>
-        <w:tc>
-          <w:tcPr>
-            <w:tcW w:w="1555" w:type="dxa"/>
-          </w:tcPr>
-          <w:p>
-            <w:pPr>
-              <w:rPr>
-                <w:rFonts w:ascii="Noto Sans CJK KR Medium" w:eastAsia="Noto Sans CJK KR Medium" w:hAnsi="Noto Sans CJK KR Medium"/>
-              </w:rPr>
-            </w:pPr>
-          </w:p>
-        </w:tc>
-        <w:tc>
-          <w:tcPr>
-            <w:tcW w:w="2409" w:type="dxa"/>
-          </w:tcPr>
-          <w:p>
-            <w:pPr>
-              <w:rPr>
-                <w:rFonts w:ascii="Noto Sans CJK KR Medium" w:eastAsia="Noto Sans CJK KR Medium" w:hAnsi="Noto Sans CJK KR Medium"/>
-              </w:rPr>
-            </w:pPr>
-          </w:p>
-        </w:tc>
-        <w:tc>
-          <w:tcPr>
-            <w:tcW w:w="5052" w:type="dxa"/>
-          </w:tcPr>
-          <w:p>
-            <w:pPr>
-              <w:rPr>
-                <w:rFonts w:ascii="Noto Sans CJK KR Medium" w:eastAsia="Noto Sans CJK KR Medium" w:hAnsi="Noto Sans CJK KR Medium"/>
-              </w:rPr>
-            </w:pPr>
+            <w:r>
+              <w:rPr>
+                <w:rFonts w:ascii="Noto Sans CJK KR Medium" w:eastAsia="Noto Sans CJK KR Medium" w:hAnsi="Noto Sans CJK KR Medium"/>
+                <w:lang w:eastAsia="ko-KR"/>
+              </w:rPr>
+              <w:t>Login and Session issuance</w:t>
+            </w:r>
           </w:p>
         </w:tc>
       </w:tr>
@@ -1185,6 +1057,15 @@
       <w:pPr>
         <w:rPr>
           <w:rFonts w:ascii="Noto Sans CJK KR Medium" w:eastAsia="Noto Sans CJK KR Medium" w:hAnsi="Noto Sans CJK KR Medium"/>
+          <w:lang w:eastAsia="ko-Kore-KR"/>
+        </w:rPr>
+      </w:pPr>
+    </w:p>
+    <w:p>
+      <w:pPr>
+        <w:rPr>
+          <w:rFonts w:ascii="Noto Sans CJK KR Medium" w:eastAsia="Noto Sans CJK KR Medium" w:hAnsi="Noto Sans CJK KR Medium"/>
+          <w:lang w:eastAsia="ko-KR"/>
         </w:rPr>
       </w:pPr>
     </w:p>
@@ -1202,9 +1083,9 @@
         <w:tblLook w:val="04A0" w:firstRow="1" w:lastRow="0" w:firstColumn="1" w:lastColumn="0" w:noHBand="0" w:noVBand="1"/>
       </w:tblPr>
       <w:tblGrid>
-        <w:gridCol w:w="1555"/>
-        <w:gridCol w:w="2409"/>
-        <w:gridCol w:w="5052"/>
+        <w:gridCol w:w="1129"/>
+        <w:gridCol w:w="3402"/>
+        <w:gridCol w:w="4485"/>
       </w:tblGrid>
       <w:tr>
         <w:tc>
@@ -1222,15 +1103,23 @@
                 <w:tab w:val="left" w:pos="657"/>
               </w:tabs>
               <w:rPr>
-                <w:rFonts w:ascii="Noto Sans CJK KR Medium" w:eastAsia="Noto Sans CJK KR Medium" w:hAnsi="Noto Sans CJK KR Medium"/>
+                <w:rFonts w:ascii="Noto Sans CJK KR Medium" w:eastAsia="Noto Sans CJK KR Medium" w:hAnsi="Noto Sans CJK KR Medium" w:hint="eastAsia"/>
                 <w:lang w:eastAsia="ko-KR"/>
               </w:rPr>
             </w:pPr>
             <w:r>
               <w:rPr>
-                <w:rFonts w:ascii="Noto Sans CJK KR Medium" w:eastAsia="Noto Sans CJK KR Medium" w:hAnsi="Noto Sans CJK KR Medium"/>
-              </w:rPr>
-              <w:t>User</w:t>
+                <w:rFonts w:ascii="Noto Sans CJK KR Medium" w:eastAsia="Noto Sans CJK KR Medium" w:hAnsi="Noto Sans CJK KR Medium" w:hint="eastAsia"/>
+                <w:lang w:eastAsia="ko-KR"/>
+              </w:rPr>
+              <w:t>S</w:t>
+            </w:r>
+            <w:r>
+              <w:rPr>
+                <w:rFonts w:ascii="Noto Sans CJK KR Medium" w:eastAsia="Noto Sans CJK KR Medium" w:hAnsi="Noto Sans CJK KR Medium"/>
+                <w:lang w:eastAsia="ko-KR"/>
+              </w:rPr>
+              <w:t>lide</w:t>
             </w:r>
           </w:p>
         </w:tc>
@@ -1238,7 +1127,7 @@
       <w:tr>
         <w:tc>
           <w:tcPr>
-            <w:tcW w:w="1555" w:type="dxa"/>
+            <w:tcW w:w="1129" w:type="dxa"/>
           </w:tcPr>
           <w:p>
             <w:pPr>
@@ -1250,13 +1139,13 @@
               <w:rPr>
                 <w:rFonts w:ascii="Noto Sans CJK KR Medium" w:eastAsia="Noto Sans CJK KR Medium" w:hAnsi="Noto Sans CJK KR Medium"/>
               </w:rPr>
-              <w:t>Method Type</w:t>
+              <w:t>Method</w:t>
             </w:r>
           </w:p>
         </w:tc>
         <w:tc>
           <w:tcPr>
-            <w:tcW w:w="2409" w:type="dxa"/>
+            <w:tcW w:w="3402" w:type="dxa"/>
           </w:tcPr>
           <w:p>
             <w:pPr>
@@ -1280,7 +1169,7 @@
         </w:tc>
         <w:tc>
           <w:tcPr>
-            <w:tcW w:w="5052" w:type="dxa"/>
+            <w:tcW w:w="4485" w:type="dxa"/>
           </w:tcPr>
           <w:p>
             <w:pPr>
@@ -1306,7 +1195,7 @@
       <w:tr>
         <w:tc>
           <w:tcPr>
-            <w:tcW w:w="1555" w:type="dxa"/>
+            <w:tcW w:w="1129" w:type="dxa"/>
           </w:tcPr>
           <w:p>
             <w:pPr>
@@ -1330,7 +1219,7 @@
         </w:tc>
         <w:tc>
           <w:tcPr>
-            <w:tcW w:w="2409" w:type="dxa"/>
+            <w:tcW w:w="3402" w:type="dxa"/>
           </w:tcPr>
           <w:p>
             <w:pPr>
@@ -1344,17 +1233,826 @@
               </w:rPr>
               <w:t>/</w:t>
             </w:r>
-            <w:r>
-              <w:rPr>
-                <w:rFonts w:ascii="Noto Sans CJK KR Medium" w:eastAsia="Noto Sans CJK KR Medium" w:hAnsi="Noto Sans CJK KR Medium"/>
-              </w:rPr>
-              <w:t>slides/list</w:t>
+            <w:proofErr w:type="spellStart"/>
+            <w:r>
+              <w:rPr>
+                <w:rFonts w:ascii="Noto Sans CJK KR Medium" w:eastAsia="Noto Sans CJK KR Medium" w:hAnsi="Noto Sans CJK KR Medium"/>
+              </w:rPr>
+              <w:t>api</w:t>
+            </w:r>
+            <w:proofErr w:type="spellEnd"/>
+            <w:r>
+              <w:rPr>
+                <w:rFonts w:ascii="Noto Sans CJK KR Medium" w:eastAsia="Noto Sans CJK KR Medium" w:hAnsi="Noto Sans CJK KR Medium"/>
+              </w:rPr>
+              <w:t>/</w:t>
+            </w:r>
+            <w:r>
+              <w:rPr>
+                <w:rFonts w:ascii="Noto Sans CJK KR Medium" w:eastAsia="Noto Sans CJK KR Medium" w:hAnsi="Noto Sans CJK KR Medium"/>
+              </w:rPr>
+              <w:t>slides</w:t>
             </w:r>
           </w:p>
         </w:tc>
         <w:tc>
           <w:tcPr>
-            <w:tcW w:w="5052" w:type="dxa"/>
+            <w:tcW w:w="4485" w:type="dxa"/>
+          </w:tcPr>
+          <w:p>
+            <w:pPr>
+              <w:rPr>
+                <w:rFonts w:ascii="Noto Sans CJK KR Medium" w:eastAsia="Noto Sans CJK KR Medium" w:hAnsi="Noto Sans CJK KR Medium"/>
+                <w:lang w:eastAsia="ko-Kore-KR"/>
+              </w:rPr>
+            </w:pPr>
+            <w:r>
+              <w:rPr>
+                <w:rFonts w:ascii="Noto Sans CJK KR Medium" w:eastAsia="Noto Sans CJK KR Medium" w:hAnsi="Noto Sans CJK KR Medium"/>
+                <w:lang w:eastAsia="ko-Kore-KR"/>
+              </w:rPr>
+              <w:t>Return downloadable slide list</w:t>
+            </w:r>
+          </w:p>
+        </w:tc>
+      </w:tr>
+      <w:tr>
+        <w:tc>
+          <w:tcPr>
+            <w:tcW w:w="1129" w:type="dxa"/>
+          </w:tcPr>
+          <w:p>
+            <w:pPr>
+              <w:rPr>
+                <w:rFonts w:ascii="Noto Sans CJK KR Medium" w:eastAsia="Noto Sans CJK KR Medium" w:hAnsi="Noto Sans CJK KR Medium"/>
+              </w:rPr>
+            </w:pPr>
+            <w:r>
+              <w:rPr>
+                <w:rFonts w:ascii="Noto Sans CJK KR Medium" w:eastAsia="Noto Sans CJK KR Medium" w:hAnsi="Noto Sans CJK KR Medium" w:hint="eastAsia"/>
+              </w:rPr>
+              <w:t>G</w:t>
+            </w:r>
+            <w:r>
+              <w:rPr>
+                <w:rFonts w:ascii="Noto Sans CJK KR Medium" w:eastAsia="Noto Sans CJK KR Medium" w:hAnsi="Noto Sans CJK KR Medium"/>
+              </w:rPr>
+              <w:t>ET</w:t>
+            </w:r>
+          </w:p>
+        </w:tc>
+        <w:tc>
+          <w:tcPr>
+            <w:tcW w:w="3402" w:type="dxa"/>
+          </w:tcPr>
+          <w:p>
+            <w:pPr>
+              <w:rPr>
+                <w:rFonts w:ascii="Noto Sans CJK KR Medium" w:eastAsia="Noto Sans CJK KR Medium" w:hAnsi="Noto Sans CJK KR Medium"/>
+              </w:rPr>
+            </w:pPr>
+            <w:r>
+              <w:rPr>
+                <w:rFonts w:ascii="Noto Sans CJK KR Medium" w:eastAsia="Noto Sans CJK KR Medium" w:hAnsi="Noto Sans CJK KR Medium" w:hint="eastAsia"/>
+              </w:rPr>
+              <w:t>/</w:t>
+            </w:r>
+            <w:proofErr w:type="spellStart"/>
+            <w:r>
+              <w:rPr>
+                <w:rFonts w:ascii="Noto Sans CJK KR Medium" w:eastAsia="Noto Sans CJK KR Medium" w:hAnsi="Noto Sans CJK KR Medium"/>
+              </w:rPr>
+              <w:t>api</w:t>
+            </w:r>
+            <w:proofErr w:type="spellEnd"/>
+            <w:r>
+              <w:rPr>
+                <w:rFonts w:ascii="Noto Sans CJK KR Medium" w:eastAsia="Noto Sans CJK KR Medium" w:hAnsi="Noto Sans CJK KR Medium"/>
+              </w:rPr>
+              <w:t>/</w:t>
+            </w:r>
+            <w:r>
+              <w:rPr>
+                <w:rFonts w:ascii="Noto Sans CJK KR Medium" w:eastAsia="Noto Sans CJK KR Medium" w:hAnsi="Noto Sans CJK KR Medium"/>
+              </w:rPr>
+              <w:t>slides/{</w:t>
+            </w:r>
+            <w:r>
+              <w:rPr>
+                <w:rFonts w:ascii="Noto Sans CJK KR Medium" w:eastAsia="Noto Sans CJK KR Medium" w:hAnsi="Noto Sans CJK KR Medium"/>
+              </w:rPr>
+              <w:t>search</w:t>
+            </w:r>
+            <w:r>
+              <w:rPr>
+                <w:rFonts w:ascii="Noto Sans CJK KR Medium" w:eastAsia="Noto Sans CJK KR Medium" w:hAnsi="Noto Sans CJK KR Medium"/>
+              </w:rPr>
+              <w:t>}</w:t>
+            </w:r>
+          </w:p>
+        </w:tc>
+        <w:tc>
+          <w:tcPr>
+            <w:tcW w:w="4485" w:type="dxa"/>
+          </w:tcPr>
+          <w:p>
+            <w:pPr>
+              <w:rPr>
+                <w:rFonts w:ascii="Noto Sans CJK KR Medium" w:eastAsia="Noto Sans CJK KR Medium" w:hAnsi="Noto Sans CJK KR Medium"/>
+                <w:lang w:eastAsia="ko-KR"/>
+              </w:rPr>
+            </w:pPr>
+            <w:r>
+              <w:rPr>
+                <w:rFonts w:ascii="Noto Sans CJK KR Medium" w:eastAsia="Noto Sans CJK KR Medium" w:hAnsi="Noto Sans CJK KR Medium"/>
+                <w:lang w:eastAsia="ko-KR"/>
+              </w:rPr>
+              <w:t xml:space="preserve">Return </w:t>
+            </w:r>
+            <w:proofErr w:type="gramStart"/>
+            <w:r>
+              <w:rPr>
+                <w:rFonts w:ascii="Noto Sans CJK KR Medium" w:eastAsia="Noto Sans CJK KR Medium" w:hAnsi="Noto Sans CJK KR Medium"/>
+                <w:lang w:eastAsia="ko-KR"/>
+              </w:rPr>
+              <w:t>contain</w:t>
+            </w:r>
+            <w:proofErr w:type="gramEnd"/>
+            <w:r>
+              <w:rPr>
+                <w:rFonts w:ascii="Noto Sans CJK KR Medium" w:eastAsia="Noto Sans CJK KR Medium" w:hAnsi="Noto Sans CJK KR Medium"/>
+                <w:lang w:eastAsia="ko-KR"/>
+              </w:rPr>
+              <w:t xml:space="preserve"> {search} in slide name</w:t>
+            </w:r>
+          </w:p>
+        </w:tc>
+      </w:tr>
+      <w:tr>
+        <w:tc>
+          <w:tcPr>
+            <w:tcW w:w="1129" w:type="dxa"/>
+          </w:tcPr>
+          <w:p>
+            <w:pPr>
+              <w:rPr>
+                <w:rFonts w:ascii="Noto Sans CJK KR Medium" w:eastAsia="Noto Sans CJK KR Medium" w:hAnsi="Noto Sans CJK KR Medium"/>
+                <w:lang w:eastAsia="ko-Kore-KR"/>
+              </w:rPr>
+            </w:pPr>
+            <w:r>
+              <w:rPr>
+                <w:rFonts w:ascii="Noto Sans CJK KR Medium" w:eastAsia="Noto Sans CJK KR Medium" w:hAnsi="Noto Sans CJK KR Medium" w:hint="eastAsia"/>
+                <w:lang w:eastAsia="ko-Kore-KR"/>
+              </w:rPr>
+              <w:t>G</w:t>
+            </w:r>
+            <w:r>
+              <w:rPr>
+                <w:rFonts w:ascii="Noto Sans CJK KR Medium" w:eastAsia="Noto Sans CJK KR Medium" w:hAnsi="Noto Sans CJK KR Medium"/>
+                <w:lang w:eastAsia="ko-Kore-KR"/>
+              </w:rPr>
+              <w:t>ET</w:t>
+            </w:r>
+          </w:p>
+        </w:tc>
+        <w:tc>
+          <w:tcPr>
+            <w:tcW w:w="3402" w:type="dxa"/>
+          </w:tcPr>
+          <w:p>
+            <w:pPr>
+              <w:rPr>
+                <w:rFonts w:ascii="Noto Sans CJK KR Medium" w:eastAsia="Noto Sans CJK KR Medium" w:hAnsi="Noto Sans CJK KR Medium"/>
+                <w:lang w:eastAsia="ko-Kore-KR"/>
+              </w:rPr>
+            </w:pPr>
+            <w:r>
+              <w:rPr>
+                <w:rFonts w:ascii="Noto Sans CJK KR Medium" w:eastAsia="Noto Sans CJK KR Medium" w:hAnsi="Noto Sans CJK KR Medium" w:hint="eastAsia"/>
+                <w:lang w:eastAsia="ko-Kore-KR"/>
+              </w:rPr>
+              <w:t>/</w:t>
+            </w:r>
+            <w:proofErr w:type="spellStart"/>
+            <w:r>
+              <w:rPr>
+                <w:rFonts w:ascii="Noto Sans CJK KR Medium" w:eastAsia="Noto Sans CJK KR Medium" w:hAnsi="Noto Sans CJK KR Medium"/>
+                <w:lang w:eastAsia="ko-Kore-KR"/>
+              </w:rPr>
+              <w:t>api</w:t>
+            </w:r>
+            <w:proofErr w:type="spellEnd"/>
+            <w:r>
+              <w:rPr>
+                <w:rFonts w:ascii="Noto Sans CJK KR Medium" w:eastAsia="Noto Sans CJK KR Medium" w:hAnsi="Noto Sans CJK KR Medium"/>
+                <w:lang w:eastAsia="ko-Kore-KR"/>
+              </w:rPr>
+              <w:t>/slides/download/{</w:t>
+            </w:r>
+            <w:proofErr w:type="spellStart"/>
+            <w:r>
+              <w:rPr>
+                <w:rFonts w:ascii="Noto Sans CJK KR Medium" w:eastAsia="Noto Sans CJK KR Medium" w:hAnsi="Noto Sans CJK KR Medium"/>
+                <w:lang w:eastAsia="ko-Kore-KR"/>
+              </w:rPr>
+              <w:t>slideId</w:t>
+            </w:r>
+            <w:proofErr w:type="spellEnd"/>
+            <w:r>
+              <w:rPr>
+                <w:rFonts w:ascii="Noto Sans CJK KR Medium" w:eastAsia="Noto Sans CJK KR Medium" w:hAnsi="Noto Sans CJK KR Medium"/>
+                <w:lang w:eastAsia="ko-Kore-KR"/>
+              </w:rPr>
+              <w:t>}</w:t>
+            </w:r>
+          </w:p>
+        </w:tc>
+        <w:tc>
+          <w:tcPr>
+            <w:tcW w:w="4485" w:type="dxa"/>
+          </w:tcPr>
+          <w:p>
+            <w:pPr>
+              <w:rPr>
+                <w:rFonts w:ascii="Noto Sans CJK KR Medium" w:eastAsia="Noto Sans CJK KR Medium" w:hAnsi="Noto Sans CJK KR Medium"/>
+                <w:lang w:eastAsia="ko-Kore-KR"/>
+              </w:rPr>
+            </w:pPr>
+            <w:r>
+              <w:rPr>
+                <w:rFonts w:ascii="Noto Sans CJK KR Medium" w:eastAsia="Noto Sans CJK KR Medium" w:hAnsi="Noto Sans CJK KR Medium" w:hint="eastAsia"/>
+                <w:lang w:eastAsia="ko-Kore-KR"/>
+              </w:rPr>
+              <w:t>D</w:t>
+            </w:r>
+            <w:r>
+              <w:rPr>
+                <w:rFonts w:ascii="Noto Sans CJK KR Medium" w:eastAsia="Noto Sans CJK KR Medium" w:hAnsi="Noto Sans CJK KR Medium"/>
+                <w:lang w:eastAsia="ko-Kore-KR"/>
+              </w:rPr>
+              <w:t>ownload Slide</w:t>
+            </w:r>
+          </w:p>
+        </w:tc>
+      </w:tr>
+      <w:tr>
+        <w:tc>
+          <w:tcPr>
+            <w:tcW w:w="1129" w:type="dxa"/>
+          </w:tcPr>
+          <w:p>
+            <w:pPr>
+              <w:rPr>
+                <w:rFonts w:ascii="Noto Sans CJK KR Medium" w:eastAsia="Noto Sans CJK KR Medium" w:hAnsi="Noto Sans CJK KR Medium"/>
+                <w:lang w:eastAsia="ko-Kore-KR"/>
+              </w:rPr>
+            </w:pPr>
+            <w:r>
+              <w:rPr>
+                <w:rFonts w:ascii="Noto Sans CJK KR Medium" w:eastAsia="Noto Sans CJK KR Medium" w:hAnsi="Noto Sans CJK KR Medium" w:hint="eastAsia"/>
+                <w:lang w:eastAsia="ko-Kore-KR"/>
+              </w:rPr>
+              <w:t>P</w:t>
+            </w:r>
+            <w:r>
+              <w:rPr>
+                <w:rFonts w:ascii="Noto Sans CJK KR Medium" w:eastAsia="Noto Sans CJK KR Medium" w:hAnsi="Noto Sans CJK KR Medium"/>
+                <w:lang w:eastAsia="ko-Kore-KR"/>
+              </w:rPr>
+              <w:t>OST</w:t>
+            </w:r>
+          </w:p>
+        </w:tc>
+        <w:tc>
+          <w:tcPr>
+            <w:tcW w:w="3402" w:type="dxa"/>
+          </w:tcPr>
+          <w:p>
+            <w:pPr>
+              <w:rPr>
+                <w:rFonts w:ascii="Noto Sans CJK KR Medium" w:eastAsia="Noto Sans CJK KR Medium" w:hAnsi="Noto Sans CJK KR Medium"/>
+                <w:lang w:eastAsia="ko-Kore-KR"/>
+              </w:rPr>
+            </w:pPr>
+            <w:r>
+              <w:rPr>
+                <w:rFonts w:ascii="Noto Sans CJK KR Medium" w:eastAsia="Noto Sans CJK KR Medium" w:hAnsi="Noto Sans CJK KR Medium" w:hint="eastAsia"/>
+                <w:lang w:eastAsia="ko-Kore-KR"/>
+              </w:rPr>
+              <w:t>/</w:t>
+            </w:r>
+            <w:proofErr w:type="spellStart"/>
+            <w:r>
+              <w:rPr>
+                <w:rFonts w:ascii="Noto Sans CJK KR Medium" w:eastAsia="Noto Sans CJK KR Medium" w:hAnsi="Noto Sans CJK KR Medium"/>
+                <w:lang w:eastAsia="ko-Kore-KR"/>
+              </w:rPr>
+              <w:t>api</w:t>
+            </w:r>
+            <w:proofErr w:type="spellEnd"/>
+            <w:r>
+              <w:rPr>
+                <w:rFonts w:ascii="Noto Sans CJK KR Medium" w:eastAsia="Noto Sans CJK KR Medium" w:hAnsi="Noto Sans CJK KR Medium"/>
+                <w:lang w:eastAsia="ko-Kore-KR"/>
+              </w:rPr>
+              <w:t>/slides</w:t>
+            </w:r>
+          </w:p>
+        </w:tc>
+        <w:tc>
+          <w:tcPr>
+            <w:tcW w:w="4485" w:type="dxa"/>
+          </w:tcPr>
+          <w:p>
+            <w:pPr>
+              <w:rPr>
+                <w:rFonts w:ascii="Noto Sans CJK KR Medium" w:eastAsia="Noto Sans CJK KR Medium" w:hAnsi="Noto Sans CJK KR Medium"/>
+                <w:lang w:eastAsia="ko-Kore-KR"/>
+              </w:rPr>
+            </w:pPr>
+            <w:r>
+              <w:rPr>
+                <w:rFonts w:ascii="Noto Sans CJK KR Medium" w:eastAsia="Noto Sans CJK KR Medium" w:hAnsi="Noto Sans CJK KR Medium" w:hint="eastAsia"/>
+                <w:lang w:eastAsia="ko-Kore-KR"/>
+              </w:rPr>
+              <w:t>U</w:t>
+            </w:r>
+            <w:r>
+              <w:rPr>
+                <w:rFonts w:ascii="Noto Sans CJK KR Medium" w:eastAsia="Noto Sans CJK KR Medium" w:hAnsi="Noto Sans CJK KR Medium"/>
+                <w:lang w:eastAsia="ko-Kore-KR"/>
+              </w:rPr>
+              <w:t>pload slide on server storage</w:t>
+            </w:r>
+          </w:p>
+        </w:tc>
+      </w:tr>
+      <w:tr>
+        <w:tc>
+          <w:tcPr>
+            <w:tcW w:w="1129" w:type="dxa"/>
+          </w:tcPr>
+          <w:p>
+            <w:pPr>
+              <w:rPr>
+                <w:rFonts w:ascii="Noto Sans CJK KR Medium" w:eastAsia="Noto Sans CJK KR Medium" w:hAnsi="Noto Sans CJK KR Medium"/>
+              </w:rPr>
+            </w:pPr>
+          </w:p>
+        </w:tc>
+        <w:tc>
+          <w:tcPr>
+            <w:tcW w:w="3402" w:type="dxa"/>
+          </w:tcPr>
+          <w:p>
+            <w:pPr>
+              <w:rPr>
+                <w:rFonts w:ascii="Noto Sans CJK KR Medium" w:eastAsia="Noto Sans CJK KR Medium" w:hAnsi="Noto Sans CJK KR Medium"/>
+              </w:rPr>
+            </w:pPr>
+          </w:p>
+        </w:tc>
+        <w:tc>
+          <w:tcPr>
+            <w:tcW w:w="4485" w:type="dxa"/>
+          </w:tcPr>
+          <w:p>
+            <w:pPr>
+              <w:rPr>
+                <w:rFonts w:ascii="Noto Sans CJK KR Medium" w:eastAsia="Noto Sans CJK KR Medium" w:hAnsi="Noto Sans CJK KR Medium"/>
+              </w:rPr>
+            </w:pPr>
+          </w:p>
+        </w:tc>
+      </w:tr>
+    </w:tbl>
+    <w:p>
+      <w:pPr>
+        <w:rPr>
+          <w:rFonts w:ascii="Noto Sans CJK KR Medium" w:eastAsia="Noto Sans CJK KR Medium" w:hAnsi="Noto Sans CJK KR Medium"/>
+          <w:lang w:eastAsia="ko-Kore-KR"/>
+        </w:rPr>
+      </w:pPr>
+    </w:p>
+    <w:p>
+      <w:pPr>
+        <w:rPr>
+          <w:rFonts w:ascii="Noto Sans CJK KR Medium" w:eastAsia="Noto Sans CJK KR Medium" w:hAnsi="Noto Sans CJK KR Medium"/>
+          <w:lang w:eastAsia="ko-Kore-KR"/>
+        </w:rPr>
+      </w:pPr>
+    </w:p>
+    <w:p>
+      <w:pPr>
+        <w:rPr>
+          <w:rFonts w:ascii="Noto Sans CJK KR Medium" w:eastAsia="Noto Sans CJK KR Medium" w:hAnsi="Noto Sans CJK KR Medium"/>
+          <w:lang w:eastAsia="ko-Kore-KR"/>
+        </w:rPr>
+      </w:pPr>
+    </w:p>
+    <w:tbl>
+      <w:tblPr>
+        <w:tblStyle w:val="a3"/>
+        <w:tblW w:w="0" w:type="auto"/>
+        <w:tblLook w:val="04A0" w:firstRow="1" w:lastRow="0" w:firstColumn="1" w:lastColumn="0" w:noHBand="0" w:noVBand="1"/>
+      </w:tblPr>
+      <w:tblGrid>
+        <w:gridCol w:w="1129"/>
+        <w:gridCol w:w="3402"/>
+        <w:gridCol w:w="4485"/>
+      </w:tblGrid>
+      <w:tr>
+        <w:tc>
+          <w:tcPr>
+            <w:tcW w:w="9016" w:type="dxa"/>
+            <w:gridSpan w:val="3"/>
+            <w:tcBorders>
+              <w:top w:val="nil"/>
+              <w:right w:val="nil"/>
+            </w:tcBorders>
+          </w:tcPr>
+          <w:p>
+            <w:pPr>
+              <w:tabs>
+                <w:tab w:val="left" w:pos="657"/>
+              </w:tabs>
+              <w:rPr>
+                <w:rFonts w:ascii="Noto Sans CJK KR Medium" w:eastAsia="Noto Sans CJK KR Medium" w:hAnsi="Noto Sans CJK KR Medium" w:hint="eastAsia"/>
+                <w:lang w:eastAsia="ko-KR"/>
+              </w:rPr>
+            </w:pPr>
+            <w:r>
+              <w:rPr>
+                <w:rFonts w:ascii="Noto Sans CJK KR Medium" w:eastAsia="Noto Sans CJK KR Medium" w:hAnsi="Noto Sans CJK KR Medium" w:hint="eastAsia"/>
+                <w:lang w:eastAsia="ko-KR"/>
+              </w:rPr>
+              <w:t>H</w:t>
+            </w:r>
+            <w:r>
+              <w:rPr>
+                <w:rFonts w:ascii="Noto Sans CJK KR Medium" w:eastAsia="Noto Sans CJK KR Medium" w:hAnsi="Noto Sans CJK KR Medium"/>
+                <w:lang w:eastAsia="ko-KR"/>
+              </w:rPr>
+              <w:t>istory</w:t>
+            </w:r>
+          </w:p>
+        </w:tc>
+      </w:tr>
+      <w:tr>
+        <w:tc>
+          <w:tcPr>
+            <w:tcW w:w="1129" w:type="dxa"/>
+          </w:tcPr>
+          <w:p>
+            <w:pPr>
+              <w:rPr>
+                <w:rFonts w:ascii="Noto Sans CJK KR Medium" w:eastAsia="Noto Sans CJK KR Medium" w:hAnsi="Noto Sans CJK KR Medium"/>
+              </w:rPr>
+            </w:pPr>
+            <w:r>
+              <w:rPr>
+                <w:rFonts w:ascii="Noto Sans CJK KR Medium" w:eastAsia="Noto Sans CJK KR Medium" w:hAnsi="Noto Sans CJK KR Medium"/>
+              </w:rPr>
+              <w:t>Method</w:t>
+            </w:r>
+          </w:p>
+        </w:tc>
+        <w:tc>
+          <w:tcPr>
+            <w:tcW w:w="3402" w:type="dxa"/>
+          </w:tcPr>
+          <w:p>
+            <w:pPr>
+              <w:rPr>
+                <w:rFonts w:ascii="Noto Sans CJK KR Medium" w:eastAsia="Noto Sans CJK KR Medium" w:hAnsi="Noto Sans CJK KR Medium"/>
+              </w:rPr>
+            </w:pPr>
+            <w:r>
+              <w:rPr>
+                <w:rFonts w:ascii="Noto Sans CJK KR Medium" w:eastAsia="Noto Sans CJK KR Medium" w:hAnsi="Noto Sans CJK KR Medium" w:hint="eastAsia"/>
+              </w:rPr>
+              <w:t>U</w:t>
+            </w:r>
+            <w:r>
+              <w:rPr>
+                <w:rFonts w:ascii="Noto Sans CJK KR Medium" w:eastAsia="Noto Sans CJK KR Medium" w:hAnsi="Noto Sans CJK KR Medium"/>
+              </w:rPr>
+              <w:t>RI</w:t>
+            </w:r>
+          </w:p>
+        </w:tc>
+        <w:tc>
+          <w:tcPr>
+            <w:tcW w:w="4485" w:type="dxa"/>
+          </w:tcPr>
+          <w:p>
+            <w:pPr>
+              <w:rPr>
+                <w:rFonts w:ascii="Noto Sans CJK KR Medium" w:eastAsia="Noto Sans CJK KR Medium" w:hAnsi="Noto Sans CJK KR Medium"/>
+              </w:rPr>
+            </w:pPr>
+            <w:r>
+              <w:rPr>
+                <w:rFonts w:ascii="Noto Sans CJK KR Medium" w:eastAsia="Noto Sans CJK KR Medium" w:hAnsi="Noto Sans CJK KR Medium" w:hint="eastAsia"/>
+              </w:rPr>
+              <w:t>D</w:t>
+            </w:r>
+            <w:r>
+              <w:rPr>
+                <w:rFonts w:ascii="Noto Sans CJK KR Medium" w:eastAsia="Noto Sans CJK KR Medium" w:hAnsi="Noto Sans CJK KR Medium"/>
+              </w:rPr>
+              <w:t>escription</w:t>
+            </w:r>
+          </w:p>
+        </w:tc>
+      </w:tr>
+      <w:tr>
+        <w:tc>
+          <w:tcPr>
+            <w:tcW w:w="1129" w:type="dxa"/>
+          </w:tcPr>
+          <w:p>
+            <w:pPr>
+              <w:rPr>
+                <w:rFonts w:ascii="Noto Sans CJK KR Medium" w:eastAsia="Noto Sans CJK KR Medium" w:hAnsi="Noto Sans CJK KR Medium"/>
+              </w:rPr>
+            </w:pPr>
+            <w:r>
+              <w:rPr>
+                <w:rFonts w:ascii="Noto Sans CJK KR Medium" w:eastAsia="Noto Sans CJK KR Medium" w:hAnsi="Noto Sans CJK KR Medium" w:hint="eastAsia"/>
+              </w:rPr>
+              <w:t>G</w:t>
+            </w:r>
+            <w:r>
+              <w:rPr>
+                <w:rFonts w:ascii="Noto Sans CJK KR Medium" w:eastAsia="Noto Sans CJK KR Medium" w:hAnsi="Noto Sans CJK KR Medium"/>
+              </w:rPr>
+              <w:t>ET</w:t>
+            </w:r>
+          </w:p>
+        </w:tc>
+        <w:tc>
+          <w:tcPr>
+            <w:tcW w:w="3402" w:type="dxa"/>
+          </w:tcPr>
+          <w:p>
+            <w:pPr>
+              <w:rPr>
+                <w:rFonts w:ascii="Noto Sans CJK KR Medium" w:eastAsia="Noto Sans CJK KR Medium" w:hAnsi="Noto Sans CJK KR Medium"/>
+              </w:rPr>
+            </w:pPr>
+            <w:r>
+              <w:rPr>
+                <w:rFonts w:ascii="Noto Sans CJK KR Medium" w:eastAsia="Noto Sans CJK KR Medium" w:hAnsi="Noto Sans CJK KR Medium" w:hint="eastAsia"/>
+              </w:rPr>
+              <w:t>/</w:t>
+            </w:r>
+            <w:r>
+              <w:rPr>
+                <w:rFonts w:ascii="Noto Sans CJK KR Medium" w:eastAsia="Noto Sans CJK KR Medium" w:hAnsi="Noto Sans CJK KR Medium"/>
+              </w:rPr>
+              <w:t>histories</w:t>
+            </w:r>
+          </w:p>
+        </w:tc>
+        <w:tc>
+          <w:tcPr>
+            <w:tcW w:w="4485" w:type="dxa"/>
+          </w:tcPr>
+          <w:p>
+            <w:pPr>
+              <w:rPr>
+                <w:rFonts w:ascii="Noto Sans CJK KR Medium" w:eastAsia="Noto Sans CJK KR Medium" w:hAnsi="Noto Sans CJK KR Medium"/>
+                <w:lang w:eastAsia="ko-Kore-KR"/>
+              </w:rPr>
+            </w:pPr>
+            <w:r>
+              <w:rPr>
+                <w:rFonts w:ascii="Noto Sans CJK KR Medium" w:eastAsia="Noto Sans CJK KR Medium" w:hAnsi="Noto Sans CJK KR Medium" w:hint="eastAsia"/>
+                <w:lang w:eastAsia="ko-Kore-KR"/>
+              </w:rPr>
+              <w:t>R</w:t>
+            </w:r>
+            <w:r>
+              <w:rPr>
+                <w:rFonts w:ascii="Noto Sans CJK KR Medium" w:eastAsia="Noto Sans CJK KR Medium" w:hAnsi="Noto Sans CJK KR Medium"/>
+                <w:lang w:eastAsia="ko-Kore-KR"/>
+              </w:rPr>
+              <w:t>eturn findable history list</w:t>
+            </w:r>
+          </w:p>
+        </w:tc>
+      </w:tr>
+      <w:tr>
+        <w:tc>
+          <w:tcPr>
+            <w:tcW w:w="1129" w:type="dxa"/>
+          </w:tcPr>
+          <w:p>
+            <w:pPr>
+              <w:rPr>
+                <w:rFonts w:ascii="Noto Sans CJK KR Medium" w:eastAsia="Noto Sans CJK KR Medium" w:hAnsi="Noto Sans CJK KR Medium"/>
+              </w:rPr>
+            </w:pPr>
+            <w:r>
+              <w:rPr>
+                <w:rFonts w:ascii="Noto Sans CJK KR Medium" w:eastAsia="Noto Sans CJK KR Medium" w:hAnsi="Noto Sans CJK KR Medium" w:hint="eastAsia"/>
+              </w:rPr>
+              <w:t>G</w:t>
+            </w:r>
+            <w:r>
+              <w:rPr>
+                <w:rFonts w:ascii="Noto Sans CJK KR Medium" w:eastAsia="Noto Sans CJK KR Medium" w:hAnsi="Noto Sans CJK KR Medium"/>
+              </w:rPr>
+              <w:t>ET</w:t>
+            </w:r>
+          </w:p>
+        </w:tc>
+        <w:tc>
+          <w:tcPr>
+            <w:tcW w:w="3402" w:type="dxa"/>
+          </w:tcPr>
+          <w:p>
+            <w:pPr>
+              <w:rPr>
+                <w:rFonts w:ascii="Noto Sans CJK KR Medium" w:eastAsia="Noto Sans CJK KR Medium" w:hAnsi="Noto Sans CJK KR Medium"/>
+              </w:rPr>
+            </w:pPr>
+            <w:r>
+              <w:rPr>
+                <w:rFonts w:ascii="Noto Sans CJK KR Medium" w:eastAsia="Noto Sans CJK KR Medium" w:hAnsi="Noto Sans CJK KR Medium" w:hint="eastAsia"/>
+              </w:rPr>
+              <w:t>/</w:t>
+            </w:r>
+            <w:r>
+              <w:rPr>
+                <w:rFonts w:ascii="Noto Sans CJK KR Medium" w:eastAsia="Noto Sans CJK KR Medium" w:hAnsi="Noto Sans CJK KR Medium"/>
+              </w:rPr>
+              <w:t>histories/{</w:t>
+            </w:r>
+            <w:proofErr w:type="spellStart"/>
+            <w:r>
+              <w:rPr>
+                <w:rFonts w:ascii="Noto Sans CJK KR Medium" w:eastAsia="Noto Sans CJK KR Medium" w:hAnsi="Noto Sans CJK KR Medium"/>
+              </w:rPr>
+              <w:t>historyId</w:t>
+            </w:r>
+            <w:proofErr w:type="spellEnd"/>
+            <w:r>
+              <w:rPr>
+                <w:rFonts w:ascii="Noto Sans CJK KR Medium" w:eastAsia="Noto Sans CJK KR Medium" w:hAnsi="Noto Sans CJK KR Medium"/>
+              </w:rPr>
+              <w:t>}</w:t>
+            </w:r>
+          </w:p>
+        </w:tc>
+        <w:tc>
+          <w:tcPr>
+            <w:tcW w:w="4485" w:type="dxa"/>
+          </w:tcPr>
+          <w:p>
+            <w:pPr>
+              <w:rPr>
+                <w:rFonts w:ascii="Noto Sans CJK KR Medium" w:eastAsia="Noto Sans CJK KR Medium" w:hAnsi="Noto Sans CJK KR Medium"/>
+                <w:lang w:eastAsia="ko-Kore-KR"/>
+              </w:rPr>
+            </w:pPr>
+            <w:r>
+              <w:rPr>
+                <w:rFonts w:ascii="Noto Sans CJK KR Medium" w:eastAsia="Noto Sans CJK KR Medium" w:hAnsi="Noto Sans CJK KR Medium" w:hint="eastAsia"/>
+                <w:lang w:eastAsia="ko-Kore-KR"/>
+              </w:rPr>
+              <w:t>R</w:t>
+            </w:r>
+            <w:r>
+              <w:rPr>
+                <w:rFonts w:ascii="Noto Sans CJK KR Medium" w:eastAsia="Noto Sans CJK KR Medium" w:hAnsi="Noto Sans CJK KR Medium"/>
+                <w:lang w:eastAsia="ko-Kore-KR"/>
+              </w:rPr>
+              <w:t>eturn history info</w:t>
+            </w:r>
+          </w:p>
+        </w:tc>
+      </w:tr>
+      <w:tr>
+        <w:tc>
+          <w:tcPr>
+            <w:tcW w:w="1129" w:type="dxa"/>
+          </w:tcPr>
+          <w:p>
+            <w:pPr>
+              <w:rPr>
+                <w:rFonts w:ascii="Noto Sans CJK KR Medium" w:eastAsia="Noto Sans CJK KR Medium" w:hAnsi="Noto Sans CJK KR Medium"/>
+              </w:rPr>
+            </w:pPr>
+            <w:r>
+              <w:rPr>
+                <w:rFonts w:ascii="Noto Sans CJK KR Medium" w:eastAsia="Noto Sans CJK KR Medium" w:hAnsi="Noto Sans CJK KR Medium"/>
+              </w:rPr>
+              <w:t>GET</w:t>
+            </w:r>
+          </w:p>
+        </w:tc>
+        <w:tc>
+          <w:tcPr>
+            <w:tcW w:w="3402" w:type="dxa"/>
+          </w:tcPr>
+          <w:p>
+            <w:pPr>
+              <w:rPr>
+                <w:rFonts w:ascii="Noto Sans CJK KR Medium" w:eastAsia="Noto Sans CJK KR Medium" w:hAnsi="Noto Sans CJK KR Medium"/>
+                <w:lang w:eastAsia="ko-Kore-KR"/>
+              </w:rPr>
+            </w:pPr>
+            <w:r>
+              <w:rPr>
+                <w:rFonts w:ascii="Noto Sans CJK KR Medium" w:eastAsia="Noto Sans CJK KR Medium" w:hAnsi="Noto Sans CJK KR Medium" w:hint="eastAsia"/>
+                <w:lang w:eastAsia="ko-Kore-KR"/>
+              </w:rPr>
+              <w:t>/</w:t>
+            </w:r>
+            <w:r>
+              <w:rPr>
+                <w:rFonts w:ascii="Noto Sans CJK KR Medium" w:eastAsia="Noto Sans CJK KR Medium" w:hAnsi="Noto Sans CJK KR Medium"/>
+                <w:lang w:eastAsia="ko-Kore-KR"/>
+              </w:rPr>
+              <w:t>histories/analysis/{</w:t>
+            </w:r>
+            <w:proofErr w:type="spellStart"/>
+            <w:r>
+              <w:rPr>
+                <w:rFonts w:ascii="Noto Sans CJK KR Medium" w:eastAsia="Noto Sans CJK KR Medium" w:hAnsi="Noto Sans CJK KR Medium"/>
+                <w:lang w:eastAsia="ko-Kore-KR"/>
+              </w:rPr>
+              <w:t>slideId</w:t>
+            </w:r>
+            <w:proofErr w:type="spellEnd"/>
+            <w:r>
+              <w:rPr>
+                <w:rFonts w:ascii="Noto Sans CJK KR Medium" w:eastAsia="Noto Sans CJK KR Medium" w:hAnsi="Noto Sans CJK KR Medium"/>
+                <w:lang w:eastAsia="ko-Kore-KR"/>
+              </w:rPr>
+              <w:t>}</w:t>
+            </w:r>
+          </w:p>
+        </w:tc>
+        <w:tc>
+          <w:tcPr>
+            <w:tcW w:w="4485" w:type="dxa"/>
+          </w:tcPr>
+          <w:p>
+            <w:pPr>
+              <w:rPr>
+                <w:rFonts w:ascii="Noto Sans CJK KR Medium" w:eastAsia="Noto Sans CJK KR Medium" w:hAnsi="Noto Sans CJK KR Medium"/>
+                <w:lang w:eastAsia="ko-Kore-KR"/>
+              </w:rPr>
+            </w:pPr>
+            <w:r>
+              <w:rPr>
+                <w:rFonts w:ascii="Noto Sans CJK KR Medium" w:eastAsia="Noto Sans CJK KR Medium" w:hAnsi="Noto Sans CJK KR Medium" w:hint="eastAsia"/>
+                <w:lang w:eastAsia="ko-Kore-KR"/>
+              </w:rPr>
+              <w:t>A</w:t>
+            </w:r>
+            <w:r>
+              <w:rPr>
+                <w:rFonts w:ascii="Noto Sans CJK KR Medium" w:eastAsia="Noto Sans CJK KR Medium" w:hAnsi="Noto Sans CJK KR Medium"/>
+                <w:lang w:eastAsia="ko-Kore-KR"/>
+              </w:rPr>
+              <w:t>nalysis slide and return result</w:t>
+            </w:r>
+          </w:p>
+        </w:tc>
+      </w:tr>
+      <w:tr>
+        <w:tc>
+          <w:tcPr>
+            <w:tcW w:w="1129" w:type="dxa"/>
+          </w:tcPr>
+          <w:p>
+            <w:pPr>
+              <w:rPr>
+                <w:rFonts w:ascii="Noto Sans CJK KR Medium" w:eastAsia="Noto Sans CJK KR Medium" w:hAnsi="Noto Sans CJK KR Medium"/>
+              </w:rPr>
+            </w:pPr>
+          </w:p>
+        </w:tc>
+        <w:tc>
+          <w:tcPr>
+            <w:tcW w:w="3402" w:type="dxa"/>
+          </w:tcPr>
+          <w:p>
+            <w:pPr>
+              <w:rPr>
+                <w:rFonts w:ascii="Noto Sans CJK KR Medium" w:eastAsia="Noto Sans CJK KR Medium" w:hAnsi="Noto Sans CJK KR Medium"/>
+              </w:rPr>
+            </w:pPr>
+          </w:p>
+        </w:tc>
+        <w:tc>
+          <w:tcPr>
+            <w:tcW w:w="4485" w:type="dxa"/>
           </w:tcPr>
           <w:p>
             <w:pPr>
@@ -1368,107 +2066,7 @@
       <w:tr>
         <w:tc>
           <w:tcPr>
-            <w:tcW w:w="1555" w:type="dxa"/>
-          </w:tcPr>
-          <w:p>
-            <w:pPr>
-              <w:rPr>
-                <w:rFonts w:ascii="Noto Sans CJK KR Medium" w:eastAsia="Noto Sans CJK KR Medium" w:hAnsi="Noto Sans CJK KR Medium"/>
-              </w:rPr>
-            </w:pPr>
-            <w:r>
-              <w:rPr>
-                <w:rFonts w:ascii="Noto Sans CJK KR Medium" w:eastAsia="Noto Sans CJK KR Medium" w:hAnsi="Noto Sans CJK KR Medium" w:hint="eastAsia"/>
-              </w:rPr>
-              <w:t>G</w:t>
-            </w:r>
-            <w:r>
-              <w:rPr>
-                <w:rFonts w:ascii="Noto Sans CJK KR Medium" w:eastAsia="Noto Sans CJK KR Medium" w:hAnsi="Noto Sans CJK KR Medium"/>
-              </w:rPr>
-              <w:t>ET</w:t>
-            </w:r>
-          </w:p>
-        </w:tc>
-        <w:tc>
-          <w:tcPr>
-            <w:tcW w:w="2409" w:type="dxa"/>
-          </w:tcPr>
-          <w:p>
-            <w:pPr>
-              <w:rPr>
-                <w:rFonts w:ascii="Noto Sans CJK KR Medium" w:eastAsia="Noto Sans CJK KR Medium" w:hAnsi="Noto Sans CJK KR Medium"/>
-              </w:rPr>
-            </w:pPr>
-            <w:r>
-              <w:rPr>
-                <w:rFonts w:ascii="Noto Sans CJK KR Medium" w:eastAsia="Noto Sans CJK KR Medium" w:hAnsi="Noto Sans CJK KR Medium" w:hint="eastAsia"/>
-              </w:rPr>
-              <w:t>/</w:t>
-            </w:r>
-            <w:r>
-              <w:rPr>
-                <w:rFonts w:ascii="Noto Sans CJK KR Medium" w:eastAsia="Noto Sans CJK KR Medium" w:hAnsi="Noto Sans CJK KR Medium"/>
-              </w:rPr>
-              <w:t>slides/{</w:t>
-            </w:r>
-            <w:proofErr w:type="spellStart"/>
-            <w:r>
-              <w:rPr>
-                <w:rFonts w:ascii="Noto Sans CJK KR Medium" w:eastAsia="Noto Sans CJK KR Medium" w:hAnsi="Noto Sans CJK KR Medium"/>
-              </w:rPr>
-              <w:t>fileName</w:t>
-            </w:r>
-            <w:proofErr w:type="spellEnd"/>
-            <w:r>
-              <w:rPr>
-                <w:rFonts w:ascii="Noto Sans CJK KR Medium" w:eastAsia="Noto Sans CJK KR Medium" w:hAnsi="Noto Sans CJK KR Medium"/>
-              </w:rPr>
-              <w:t>}</w:t>
-            </w:r>
-          </w:p>
-        </w:tc>
-        <w:tc>
-          <w:tcPr>
-            <w:tcW w:w="5052" w:type="dxa"/>
-          </w:tcPr>
-          <w:p>
-            <w:pPr>
-              <w:rPr>
-                <w:rFonts w:ascii="Noto Sans CJK KR Medium" w:eastAsia="Noto Sans CJK KR Medium" w:hAnsi="Noto Sans CJK KR Medium"/>
-              </w:rPr>
-            </w:pPr>
-          </w:p>
-        </w:tc>
-      </w:tr>
-      <w:tr>
-        <w:tc>
-          <w:tcPr>
-            <w:tcW w:w="1555" w:type="dxa"/>
-          </w:tcPr>
-          <w:p>
-            <w:pPr>
-              <w:rPr>
-                <w:rFonts w:ascii="Noto Sans CJK KR Medium" w:eastAsia="Noto Sans CJK KR Medium" w:hAnsi="Noto Sans CJK KR Medium"/>
-              </w:rPr>
-            </w:pPr>
-            <w:r>
-              <w:rPr>
-                <w:rFonts w:ascii="Noto Sans CJK KR Medium" w:eastAsia="Noto Sans CJK KR Medium" w:hAnsi="Noto Sans CJK KR Medium" w:hint="eastAsia"/>
-              </w:rPr>
-              <w:t>P</w:t>
-            </w:r>
-            <w:r>
-              <w:rPr>
-                <w:rFonts w:ascii="Noto Sans CJK KR Medium" w:eastAsia="Noto Sans CJK KR Medium" w:hAnsi="Noto Sans CJK KR Medium"/>
-              </w:rPr>
-              <w:t>OST</w:t>
-            </w:r>
-          </w:p>
-        </w:tc>
-        <w:tc>
-          <w:tcPr>
-            <w:tcW w:w="2409" w:type="dxa"/>
+            <w:tcW w:w="1129" w:type="dxa"/>
           </w:tcPr>
           <w:p>
             <w:pPr>
@@ -1480,21 +2078,7 @@
         </w:tc>
         <w:tc>
           <w:tcPr>
-            <w:tcW w:w="5052" w:type="dxa"/>
-          </w:tcPr>
-          <w:p>
-            <w:pPr>
-              <w:rPr>
-                <w:rFonts w:ascii="Noto Sans CJK KR Medium" w:eastAsia="Noto Sans CJK KR Medium" w:hAnsi="Noto Sans CJK KR Medium"/>
-              </w:rPr>
-            </w:pPr>
-          </w:p>
-        </w:tc>
-      </w:tr>
-      <w:tr>
-        <w:tc>
-          <w:tcPr>
-            <w:tcW w:w="1555" w:type="dxa"/>
+            <w:tcW w:w="3402" w:type="dxa"/>
           </w:tcPr>
           <w:p>
             <w:pPr>
@@ -1506,57 +2090,7 @@
         </w:tc>
         <w:tc>
           <w:tcPr>
-            <w:tcW w:w="2409" w:type="dxa"/>
-          </w:tcPr>
-          <w:p>
-            <w:pPr>
-              <w:rPr>
-                <w:rFonts w:ascii="Noto Sans CJK KR Medium" w:eastAsia="Noto Sans CJK KR Medium" w:hAnsi="Noto Sans CJK KR Medium"/>
-              </w:rPr>
-            </w:pPr>
-          </w:p>
-        </w:tc>
-        <w:tc>
-          <w:tcPr>
-            <w:tcW w:w="5052" w:type="dxa"/>
-          </w:tcPr>
-          <w:p>
-            <w:pPr>
-              <w:rPr>
-                <w:rFonts w:ascii="Noto Sans CJK KR Medium" w:eastAsia="Noto Sans CJK KR Medium" w:hAnsi="Noto Sans CJK KR Medium"/>
-              </w:rPr>
-            </w:pPr>
-          </w:p>
-        </w:tc>
-      </w:tr>
-      <w:tr>
-        <w:tc>
-          <w:tcPr>
-            <w:tcW w:w="1555" w:type="dxa"/>
-          </w:tcPr>
-          <w:p>
-            <w:pPr>
-              <w:rPr>
-                <w:rFonts w:ascii="Noto Sans CJK KR Medium" w:eastAsia="Noto Sans CJK KR Medium" w:hAnsi="Noto Sans CJK KR Medium"/>
-              </w:rPr>
-            </w:pPr>
-          </w:p>
-        </w:tc>
-        <w:tc>
-          <w:tcPr>
-            <w:tcW w:w="2409" w:type="dxa"/>
-          </w:tcPr>
-          <w:p>
-            <w:pPr>
-              <w:rPr>
-                <w:rFonts w:ascii="Noto Sans CJK KR Medium" w:eastAsia="Noto Sans CJK KR Medium" w:hAnsi="Noto Sans CJK KR Medium"/>
-              </w:rPr>
-            </w:pPr>
-          </w:p>
-        </w:tc>
-        <w:tc>
-          <w:tcPr>
-            <w:tcW w:w="5052" w:type="dxa"/>
+            <w:tcW w:w="4485" w:type="dxa"/>
           </w:tcPr>
           <w:p>
             <w:pPr>
@@ -1762,7 +2296,7 @@
                     <pic:cNvPicPr/>
                   </pic:nvPicPr>
                   <pic:blipFill>
-                    <a:blip r:embed="rId8" cstate="print">
+                    <a:blip r:embed="rId9" cstate="print">
                       <a:extLst>
                         <a:ext uri="{28A0092B-C50C-407E-A947-70E740481C1C}">
                           <a14:useLocalDpi xmlns:a14="http://schemas.microsoft.com/office/drawing/2010/main" val="0"/>
@@ -1885,7 +2419,7 @@
                     <pic:cNvPicPr/>
                   </pic:nvPicPr>
                   <pic:blipFill>
-                    <a:blip r:embed="rId9">
+                    <a:blip r:embed="rId10">
                       <a:extLst>
                         <a:ext uri="{28A0092B-C50C-407E-A947-70E740481C1C}">
                           <a14:useLocalDpi xmlns:a14="http://schemas.microsoft.com/office/drawing/2010/main" val="0"/>
@@ -2004,7 +2538,7 @@
                     <pic:cNvPicPr/>
                   </pic:nvPicPr>
                   <pic:blipFill>
-                    <a:blip r:embed="rId10">
+                    <a:blip r:embed="rId11">
                       <a:extLst>
                         <a:ext uri="{28A0092B-C50C-407E-A947-70E740481C1C}">
                           <a14:useLocalDpi xmlns:a14="http://schemas.microsoft.com/office/drawing/2010/main" val="0"/>
@@ -2139,7 +2673,7 @@
                     <pic:cNvPicPr/>
                   </pic:nvPicPr>
                   <pic:blipFill>
-                    <a:blip r:embed="rId11">
+                    <a:blip r:embed="rId12">
                       <a:extLst>
                         <a:ext uri="{28A0092B-C50C-407E-A947-70E740481C1C}">
                           <a14:useLocalDpi xmlns:a14="http://schemas.microsoft.com/office/drawing/2010/main" val="0"/>
@@ -2290,7 +2824,7 @@
                     <pic:cNvPicPr/>
                   </pic:nvPicPr>
                   <pic:blipFill>
-                    <a:blip r:embed="rId12">
+                    <a:blip r:embed="rId13">
                       <a:extLst>
                         <a:ext uri="{28A0092B-C50C-407E-A947-70E740481C1C}">
                           <a14:useLocalDpi xmlns:a14="http://schemas.microsoft.com/office/drawing/2010/main" val="0"/>
@@ -2399,7 +2933,7 @@
                     <pic:cNvPicPr/>
                   </pic:nvPicPr>
                   <pic:blipFill>
-                    <a:blip r:embed="rId13">
+                    <a:blip r:embed="rId14">
                       <a:extLst>
                         <a:ext uri="{28A0092B-C50C-407E-A947-70E740481C1C}">
                           <a14:useLocalDpi xmlns:a14="http://schemas.microsoft.com/office/drawing/2010/main" val="0"/>
@@ -2527,7 +3061,7 @@
                     <pic:cNvPicPr/>
                   </pic:nvPicPr>
                   <pic:blipFill>
-                    <a:blip r:embed="rId14" cstate="print">
+                    <a:blip r:embed="rId15" cstate="print">
                       <a:extLst>
                         <a:ext uri="{28A0092B-C50C-407E-A947-70E740481C1C}">
                           <a14:useLocalDpi xmlns:a14="http://schemas.microsoft.com/office/drawing/2010/main" val="0"/>
@@ -2636,7 +3170,7 @@
                     <pic:cNvPicPr/>
                   </pic:nvPicPr>
                   <pic:blipFill>
-                    <a:blip r:embed="rId15" cstate="print">
+                    <a:blip r:embed="rId16" cstate="print">
                       <a:extLst>
                         <a:ext uri="{28A0092B-C50C-407E-A947-70E740481C1C}">
                           <a14:useLocalDpi xmlns:a14="http://schemas.microsoft.com/office/drawing/2010/main" val="0"/>
@@ -2777,6 +3311,15 @@
           <w:lang w:eastAsia="ko-Kore-KR"/>
         </w:rPr>
       </w:pPr>
+      <w:r>
+        <w:rPr>
+          <w:rFonts w:ascii="Noto Sans CJK KR Medium" w:eastAsia="Noto Sans CJK KR Medium" w:hAnsi="Noto Sans CJK KR Medium"/>
+          <w:sz w:val="28"/>
+          <w:szCs w:val="28"/>
+          <w:lang w:eastAsia="ko-Kore-KR"/>
+        </w:rPr>
+        <w:t>1)</w:t>
+      </w:r>
     </w:p>
     <w:p>
       <w:pPr>
@@ -2786,61 +3329,124 @@
         <w:autoSpaceDN/>
         <w:rPr>
           <w:rFonts w:ascii="Noto Sans CJK KR Medium" w:eastAsia="Noto Sans CJK KR Medium" w:hAnsi="Noto Sans CJK KR Medium"/>
-        </w:rPr>
-      </w:pPr>
-      <w:r>
-        <w:rPr>
-          <w:rFonts w:ascii="Noto Sans CJK KR Medium" w:eastAsia="Noto Sans CJK KR Medium" w:hAnsi="Noto Sans CJK KR Medium"/>
-        </w:rPr>
-        <w:br w:type="page"/>
-      </w:r>
-    </w:p>
-    <w:p>
-      <w:pPr>
-        <w:rPr>
-          <w:rFonts w:ascii="Noto Sans CJK KR Medium" w:eastAsia="Noto Sans CJK KR Medium" w:hAnsi="Noto Sans CJK KR Medium"/>
-          <w:sz w:val="28"/>
-          <w:szCs w:val="40"/>
-        </w:rPr>
-      </w:pPr>
-      <w:r>
-        <w:rPr>
-          <w:rFonts w:ascii="Noto Sans CJK KR Medium" w:eastAsia="Noto Sans CJK KR Medium" w:hAnsi="Noto Sans CJK KR Medium"/>
-          <w:sz w:val="28"/>
-          <w:szCs w:val="40"/>
-          <w:lang w:eastAsia="ko-Kore-KR"/>
-        </w:rPr>
-        <w:lastRenderedPageBreak/>
-        <w:t>6</w:t>
-      </w:r>
-      <w:r>
-        <w:rPr>
-          <w:rFonts w:ascii="Noto Sans CJK KR Medium" w:eastAsia="Noto Sans CJK KR Medium" w:hAnsi="Noto Sans CJK KR Medium"/>
-          <w:sz w:val="28"/>
-          <w:szCs w:val="40"/>
-          <w:lang w:eastAsia="ko-Kore-KR"/>
-        </w:rPr>
-        <w:t>.</w:t>
-      </w:r>
-      <w:r>
-        <w:rPr>
-          <w:rFonts w:ascii="Noto Sans CJK KR Medium" w:eastAsia="Noto Sans CJK KR Medium" w:hAnsi="Noto Sans CJK KR Medium"/>
-          <w:sz w:val="28"/>
-          <w:szCs w:val="40"/>
-          <w:lang w:eastAsia="ko-Kore-KR"/>
-        </w:rPr>
-        <w:t xml:space="preserve"> takeaway</w:t>
-      </w:r>
-    </w:p>
-    <w:p>
-      <w:pPr>
+          <w:szCs w:val="20"/>
+          <w:lang w:eastAsia="ko-KR"/>
+        </w:rPr>
+      </w:pPr>
+      <w:proofErr w:type="spellStart"/>
+      <w:r>
+        <w:rPr>
+          <w:rFonts w:ascii="Noto Sans CJK KR Medium" w:eastAsia="Noto Sans CJK KR Medium" w:hAnsi="Noto Sans CJK KR Medium"/>
+          <w:szCs w:val="20"/>
+          <w:lang w:eastAsia="ko-Kore-KR"/>
+        </w:rPr>
+        <w:t>ObjectMapper</w:t>
+      </w:r>
+      <w:proofErr w:type="spellEnd"/>
+      <w:r>
+        <w:rPr>
+          <w:rFonts w:ascii="Noto Sans CJK KR Medium" w:eastAsia="Noto Sans CJK KR Medium" w:hAnsi="Noto Sans CJK KR Medium"/>
+          <w:szCs w:val="20"/>
+          <w:lang w:eastAsia="ko-Kore-KR"/>
+        </w:rPr>
+        <w:t xml:space="preserve"> </w:t>
+      </w:r>
+      <w:proofErr w:type="spellStart"/>
+      <w:r>
         <w:rPr>
           <w:rFonts w:ascii="Noto Sans CJK KR Medium" w:eastAsia="Noto Sans CJK KR Medium" w:hAnsi="Noto Sans CJK KR Medium" w:hint="eastAsia"/>
-          <w:sz w:val="28"/>
-          <w:szCs w:val="40"/>
-          <w:lang w:eastAsia="ko-KR"/>
-        </w:rPr>
-      </w:pPr>
+          <w:szCs w:val="20"/>
+          <w:lang w:eastAsia="ko-KR"/>
+        </w:rPr>
+        <w:t>를</w:t>
+      </w:r>
+      <w:proofErr w:type="spellEnd"/>
+      <w:r>
+        <w:rPr>
+          <w:rFonts w:ascii="Noto Sans CJK KR Medium" w:eastAsia="Noto Sans CJK KR Medium" w:hAnsi="Noto Sans CJK KR Medium" w:hint="eastAsia"/>
+          <w:szCs w:val="20"/>
+          <w:lang w:eastAsia="ko-KR"/>
+        </w:rPr>
+        <w:t xml:space="preserve"> 이용해</w:t>
+      </w:r>
+      <w:r>
+        <w:rPr>
+          <w:rFonts w:ascii="Noto Sans CJK KR Medium" w:eastAsia="Noto Sans CJK KR Medium" w:hAnsi="Noto Sans CJK KR Medium"/>
+          <w:szCs w:val="20"/>
+          <w:lang w:eastAsia="ko-Kore-KR"/>
+        </w:rPr>
+        <w:t xml:space="preserve">String(Json Form) </w:t>
+      </w:r>
+      <w:proofErr w:type="spellStart"/>
+      <w:r>
+        <w:rPr>
+          <w:rFonts w:ascii="Noto Sans CJK KR Medium" w:eastAsia="Noto Sans CJK KR Medium" w:hAnsi="Noto Sans CJK KR Medium" w:hint="eastAsia"/>
+          <w:szCs w:val="20"/>
+          <w:lang w:eastAsia="ko-KR"/>
+        </w:rPr>
+        <w:t>ㅡ</w:t>
+      </w:r>
+      <w:proofErr w:type="spellEnd"/>
+      <w:r>
+        <w:rPr>
+          <w:rFonts w:ascii="Noto Sans CJK KR Medium" w:eastAsia="Noto Sans CJK KR Medium" w:hAnsi="Noto Sans CJK KR Medium" w:hint="eastAsia"/>
+          <w:szCs w:val="20"/>
+          <w:lang w:eastAsia="ko-KR"/>
+        </w:rPr>
+        <w:t>c</w:t>
+      </w:r>
+      <w:r>
+        <w:rPr>
+          <w:rFonts w:ascii="Noto Sans CJK KR Medium" w:eastAsia="Noto Sans CJK KR Medium" w:hAnsi="Noto Sans CJK KR Medium"/>
+          <w:szCs w:val="20"/>
+          <w:lang w:eastAsia="ko-KR"/>
+        </w:rPr>
+        <w:t>onvert</w:t>
+      </w:r>
+      <w:proofErr w:type="spellStart"/>
+      <w:r>
+        <w:rPr>
+          <w:rFonts w:ascii="Noto Sans CJK KR Medium" w:eastAsia="Noto Sans CJK KR Medium" w:hAnsi="Noto Sans CJK KR Medium" w:hint="eastAsia"/>
+          <w:szCs w:val="20"/>
+          <w:lang w:eastAsia="ko-KR"/>
+        </w:rPr>
+        <w:t>ㅡ</w:t>
+      </w:r>
+      <w:proofErr w:type="spellEnd"/>
+      <w:r>
+        <w:rPr>
+          <w:rFonts w:ascii="Noto Sans CJK KR Medium" w:eastAsia="Noto Sans CJK KR Medium" w:hAnsi="Noto Sans CJK KR Medium"/>
+          <w:szCs w:val="20"/>
+          <w:lang w:eastAsia="ko-Kore-KR"/>
+        </w:rPr>
+        <w:t xml:space="preserve">&gt; </w:t>
+      </w:r>
+      <w:proofErr w:type="spellStart"/>
+      <w:r>
+        <w:rPr>
+          <w:rFonts w:ascii="Noto Sans CJK KR Medium" w:eastAsia="Noto Sans CJK KR Medium" w:hAnsi="Noto Sans CJK KR Medium"/>
+          <w:szCs w:val="20"/>
+          <w:lang w:eastAsia="ko-Kore-KR"/>
+        </w:rPr>
+        <w:t>dto</w:t>
+      </w:r>
+      <w:proofErr w:type="spellEnd"/>
+      <w:r>
+        <w:rPr>
+          <w:rFonts w:ascii="Noto Sans CJK KR Medium" w:eastAsia="Noto Sans CJK KR Medium" w:hAnsi="Noto Sans CJK KR Medium"/>
+          <w:szCs w:val="20"/>
+          <w:lang w:eastAsia="ko-Kore-KR"/>
+        </w:rPr>
+        <w:t xml:space="preserve"> </w:t>
+      </w:r>
+      <w:r>
+        <w:rPr>
+          <w:rFonts w:ascii="Noto Sans CJK KR Medium" w:eastAsia="Noto Sans CJK KR Medium" w:hAnsi="Noto Sans CJK KR Medium" w:hint="eastAsia"/>
+          <w:szCs w:val="20"/>
+          <w:lang w:eastAsia="ko-KR"/>
+        </w:rPr>
+        <w:t>시,</w:t>
+      </w:r>
     </w:p>
     <w:p>
       <w:pPr>
@@ -2849,10 +3455,2320 @@
         <w:autoSpaceDE/>
         <w:autoSpaceDN/>
         <w:rPr>
+          <w:rFonts w:ascii="Noto Sans CJK KR Medium" w:eastAsia="Noto Sans CJK KR Medium" w:hAnsi="Noto Sans CJK KR Medium"/>
+          <w:szCs w:val="20"/>
+          <w:lang w:eastAsia="ko-KR"/>
+        </w:rPr>
+      </w:pPr>
+      <w:r>
+        <w:rPr>
+          <w:rFonts w:ascii="Noto Sans CJK KR Medium" w:eastAsia="Noto Sans CJK KR Medium" w:hAnsi="Noto Sans CJK KR Medium"/>
+          <w:szCs w:val="20"/>
+          <w:lang w:eastAsia="ko-KR"/>
+        </w:rPr>
+        <w:t xml:space="preserve">   Boolean convert </w:t>
+      </w:r>
+      <w:r>
+        <w:rPr>
           <w:rFonts w:ascii="Noto Sans CJK KR Medium" w:eastAsia="Noto Sans CJK KR Medium" w:hAnsi="Noto Sans CJK KR Medium" w:hint="eastAsia"/>
+          <w:szCs w:val="20"/>
+          <w:lang w:eastAsia="ko-KR"/>
+        </w:rPr>
+        <w:t xml:space="preserve">안되는 현상 발견 </w:t>
+      </w:r>
+      <w:r>
+        <w:rPr>
+          <w:rFonts w:ascii="Noto Sans CJK KR Medium" w:eastAsia="Noto Sans CJK KR Medium" w:hAnsi="Noto Sans CJK KR Medium"/>
+          <w:szCs w:val="20"/>
+          <w:lang w:eastAsia="ko-KR"/>
+        </w:rPr>
+        <w:t>-&gt;</w:t>
+      </w:r>
+    </w:p>
+    <w:p>
+      <w:pPr>
+        <w:widowControl/>
+        <w:wordWrap/>
+        <w:autoSpaceDE/>
+        <w:autoSpaceDN/>
+        <w:jc w:val="left"/>
+        <w:rPr>
+          <w:rFonts w:ascii="consolas" w:eastAsia="Times New Roman" w:hAnsi="consolas" w:cs="consolas"/>
+          <w:color w:val="000000"/>
+          <w:kern w:val="0"/>
+          <w:sz w:val="21"/>
+          <w:szCs w:val="21"/>
+          <w:shd w:val="clear" w:color="auto" w:fill="FAFAFA"/>
+        </w:rPr>
+      </w:pPr>
+    </w:p>
+    <w:p>
+      <w:pPr>
+        <w:widowControl/>
+        <w:wordWrap/>
+        <w:autoSpaceDE/>
+        <w:autoSpaceDN/>
+        <w:jc w:val="left"/>
+        <w:rPr>
+          <w:rFonts w:ascii="consolas" w:eastAsia="Times New Roman" w:hAnsi="consolas" w:cs="consolas"/>
+          <w:color w:val="000000"/>
+          <w:kern w:val="0"/>
+          <w:sz w:val="21"/>
+          <w:szCs w:val="21"/>
+          <w:shd w:val="clear" w:color="auto" w:fill="FAFAFA"/>
+          <w:lang w:eastAsia="ko-Kore-KR"/>
+        </w:rPr>
+      </w:pPr>
+      <w:r>
+        <w:rPr>
+          <w:rFonts w:ascii="consolas" w:eastAsia="Times New Roman" w:hAnsi="consolas" w:cs="consolas"/>
+          <w:color w:val="000000"/>
+          <w:kern w:val="0"/>
+          <w:sz w:val="21"/>
+          <w:szCs w:val="21"/>
+          <w:shd w:val="clear" w:color="auto" w:fill="FAFAFA"/>
+        </w:rPr>
+        <w:t>1)</w:t>
+      </w:r>
+      <w:r>
+        <w:rPr>
+          <w:rFonts w:ascii="consolas" w:eastAsia="Times New Roman" w:hAnsi="consolas" w:cs="consolas"/>
+          <w:color w:val="000000"/>
+          <w:kern w:val="0"/>
+          <w:sz w:val="21"/>
+          <w:szCs w:val="21"/>
+          <w:shd w:val="clear" w:color="auto" w:fill="FAFAFA"/>
+        </w:rPr>
+        <w:t xml:space="preserve"> </w:t>
+      </w:r>
+      <w:proofErr w:type="spellStart"/>
+      <w:r>
+        <w:rPr>
+          <w:rFonts w:ascii="consolas" w:eastAsia="Times New Roman" w:hAnsi="consolas" w:cs="consolas"/>
+          <w:color w:val="000000"/>
+          <w:kern w:val="0"/>
+          <w:sz w:val="21"/>
+          <w:szCs w:val="21"/>
+          <w:shd w:val="clear" w:color="auto" w:fill="FAFAFA"/>
+        </w:rPr>
+        <w:t>ObjectMapper</w:t>
+      </w:r>
+      <w:proofErr w:type="spellEnd"/>
+      <w:r>
+        <w:rPr>
+          <w:rFonts w:ascii="consolas" w:eastAsia="Times New Roman" w:hAnsi="consolas" w:cs="consolas"/>
+          <w:color w:val="000000"/>
+          <w:kern w:val="0"/>
+          <w:sz w:val="21"/>
+          <w:szCs w:val="21"/>
+          <w:shd w:val="clear" w:color="auto" w:fill="FAFAFA"/>
+        </w:rPr>
+        <w:t xml:space="preserve"> mapper = </w:t>
+      </w:r>
+      <w:r>
+        <w:rPr>
+          <w:rFonts w:ascii="consolas" w:eastAsia="Times New Roman" w:hAnsi="consolas" w:cs="consolas"/>
+          <w:b/>
+          <w:bCs/>
+          <w:color w:val="63B175"/>
+          <w:kern w:val="0"/>
+          <w:sz w:val="21"/>
+          <w:szCs w:val="21"/>
+        </w:rPr>
+        <w:t>new</w:t>
+      </w:r>
+      <w:r>
+        <w:rPr>
+          <w:rFonts w:ascii="consolas" w:eastAsia="Times New Roman" w:hAnsi="consolas" w:cs="consolas"/>
+          <w:color w:val="000000"/>
+          <w:kern w:val="0"/>
+          <w:sz w:val="21"/>
+          <w:szCs w:val="21"/>
+          <w:shd w:val="clear" w:color="auto" w:fill="FAFAFA"/>
+        </w:rPr>
+        <w:t xml:space="preserve"> </w:t>
+      </w:r>
+      <w:proofErr w:type="spellStart"/>
+      <w:proofErr w:type="gramStart"/>
+      <w:r>
+        <w:rPr>
+          <w:rFonts w:ascii="consolas" w:eastAsia="Times New Roman" w:hAnsi="consolas" w:cs="consolas"/>
+          <w:color w:val="000000"/>
+          <w:kern w:val="0"/>
+          <w:sz w:val="21"/>
+          <w:szCs w:val="21"/>
+          <w:shd w:val="clear" w:color="auto" w:fill="FAFAFA"/>
+        </w:rPr>
+        <w:t>ObjectMapper</w:t>
+      </w:r>
+      <w:proofErr w:type="spellEnd"/>
+      <w:r>
+        <w:rPr>
+          <w:rFonts w:ascii="consolas" w:eastAsia="Times New Roman" w:hAnsi="consolas" w:cs="consolas"/>
+          <w:color w:val="000000"/>
+          <w:kern w:val="0"/>
+          <w:sz w:val="21"/>
+          <w:szCs w:val="21"/>
+          <w:shd w:val="clear" w:color="auto" w:fill="FAFAFA"/>
+        </w:rPr>
+        <w:t>(</w:t>
+      </w:r>
+      <w:proofErr w:type="gramEnd"/>
+      <w:r>
+        <w:rPr>
+          <w:rFonts w:ascii="consolas" w:eastAsia="Times New Roman" w:hAnsi="consolas" w:cs="consolas"/>
+          <w:color w:val="000000"/>
+          <w:kern w:val="0"/>
+          <w:sz w:val="21"/>
+          <w:szCs w:val="21"/>
+          <w:shd w:val="clear" w:color="auto" w:fill="FAFAFA"/>
+        </w:rPr>
+        <w:t>) .configure(</w:t>
+      </w:r>
+      <w:proofErr w:type="spellStart"/>
+      <w:r>
+        <w:rPr>
+          <w:rFonts w:ascii="consolas" w:eastAsia="Times New Roman" w:hAnsi="consolas" w:cs="consolas"/>
+          <w:color w:val="000000"/>
+          <w:kern w:val="0"/>
+          <w:sz w:val="21"/>
+          <w:szCs w:val="21"/>
+          <w:shd w:val="clear" w:color="auto" w:fill="FAFAFA"/>
+        </w:rPr>
+        <w:t>DeserializationFeature.FAIL_ON_UNKNOWN_PROPERTIES</w:t>
+      </w:r>
+      <w:proofErr w:type="spellEnd"/>
+      <w:r>
+        <w:rPr>
+          <w:rFonts w:ascii="consolas" w:eastAsia="Times New Roman" w:hAnsi="consolas" w:cs="consolas"/>
+          <w:color w:val="000000"/>
+          <w:kern w:val="0"/>
+          <w:sz w:val="21"/>
+          <w:szCs w:val="21"/>
+          <w:shd w:val="clear" w:color="auto" w:fill="FAFAFA"/>
+        </w:rPr>
+        <w:t xml:space="preserve">, </w:t>
+      </w:r>
+      <w:r>
+        <w:rPr>
+          <w:rFonts w:ascii="consolas" w:eastAsia="Times New Roman" w:hAnsi="consolas" w:cs="consolas"/>
+          <w:b/>
+          <w:bCs/>
+          <w:color w:val="63B175"/>
+          <w:kern w:val="0"/>
+          <w:sz w:val="21"/>
+          <w:szCs w:val="21"/>
+        </w:rPr>
+        <w:t>false</w:t>
+      </w:r>
+      <w:r>
+        <w:rPr>
+          <w:rFonts w:ascii="consolas" w:eastAsia="Times New Roman" w:hAnsi="consolas" w:cs="consolas"/>
+          <w:color w:val="000000"/>
+          <w:kern w:val="0"/>
+          <w:sz w:val="21"/>
+          <w:szCs w:val="21"/>
+          <w:shd w:val="clear" w:color="auto" w:fill="FAFAFA"/>
+        </w:rPr>
+        <w:t>);</w:t>
+      </w:r>
+    </w:p>
+    <w:p>
+      <w:pPr>
+        <w:widowControl/>
+        <w:wordWrap/>
+        <w:autoSpaceDE/>
+        <w:autoSpaceDN/>
+        <w:rPr>
+          <w:rFonts w:ascii="Noto Sans CJK KR Medium" w:eastAsia="Noto Sans CJK KR Medium" w:hAnsi="Noto Sans CJK KR Medium"/>
+          <w:szCs w:val="20"/>
+          <w:lang w:eastAsia="ko-KR"/>
+        </w:rPr>
+      </w:pPr>
+      <w:r>
+        <w:rPr>
+          <w:rFonts w:ascii="Noto Sans CJK KR Medium" w:eastAsia="Noto Sans CJK KR Medium" w:hAnsi="Noto Sans CJK KR Medium" w:hint="eastAsia"/>
+          <w:szCs w:val="20"/>
+          <w:lang w:eastAsia="ko-KR"/>
+        </w:rPr>
+        <w:t>-</w:t>
+      </w:r>
+      <w:r>
+        <w:rPr>
+          <w:rFonts w:ascii="Noto Sans CJK KR Medium" w:eastAsia="Noto Sans CJK KR Medium" w:hAnsi="Noto Sans CJK KR Medium"/>
+          <w:szCs w:val="20"/>
+          <w:lang w:eastAsia="ko-KR"/>
+        </w:rPr>
+        <w:t>&gt;</w:t>
+      </w:r>
+      <w:r>
+        <w:rPr>
+          <w:rFonts w:ascii="Noto Sans CJK KR Medium" w:eastAsia="Noto Sans CJK KR Medium" w:hAnsi="Noto Sans CJK KR Medium" w:hint="eastAsia"/>
+          <w:szCs w:val="20"/>
+          <w:lang w:eastAsia="ko-KR"/>
+        </w:rPr>
+        <w:t xml:space="preserve"> E</w:t>
+      </w:r>
+      <w:r>
+        <w:rPr>
+          <w:rFonts w:ascii="Noto Sans CJK KR Medium" w:eastAsia="Noto Sans CJK KR Medium" w:hAnsi="Noto Sans CJK KR Medium"/>
+          <w:szCs w:val="20"/>
+          <w:lang w:eastAsia="ko-KR"/>
+        </w:rPr>
+        <w:t>rror</w:t>
+      </w:r>
+      <w:r>
+        <w:rPr>
+          <w:rFonts w:ascii="Noto Sans CJK KR Medium" w:eastAsia="Noto Sans CJK KR Medium" w:hAnsi="Noto Sans CJK KR Medium" w:hint="eastAsia"/>
+          <w:szCs w:val="20"/>
+          <w:lang w:eastAsia="ko-KR"/>
+        </w:rPr>
+        <w:t>는 발생하지않으나 값은 들어오지 않음.</w:t>
+      </w:r>
+    </w:p>
+    <w:p>
+      <w:pPr>
+        <w:widowControl/>
+        <w:wordWrap/>
+        <w:autoSpaceDE/>
+        <w:autoSpaceDN/>
+        <w:rPr>
+          <w:rFonts w:ascii="Noto Sans CJK KR Medium" w:eastAsia="Noto Sans CJK KR Medium" w:hAnsi="Noto Sans CJK KR Medium"/>
+          <w:szCs w:val="20"/>
+          <w:lang w:eastAsia="ko-KR"/>
+        </w:rPr>
+      </w:pPr>
+      <w:r>
+        <w:rPr>
+          <w:rFonts w:ascii="Noto Sans CJK KR Medium" w:eastAsia="Noto Sans CJK KR Medium" w:hAnsi="Noto Sans CJK KR Medium" w:hint="eastAsia"/>
+          <w:szCs w:val="20"/>
+          <w:lang w:eastAsia="ko-KR"/>
+        </w:rPr>
+        <w:t>2</w:t>
+      </w:r>
+      <w:r>
+        <w:rPr>
+          <w:rFonts w:ascii="Noto Sans CJK KR Medium" w:eastAsia="Noto Sans CJK KR Medium" w:hAnsi="Noto Sans CJK KR Medium"/>
+          <w:szCs w:val="20"/>
+          <w:lang w:eastAsia="ko-KR"/>
+        </w:rPr>
+        <w:t>.</w:t>
+      </w:r>
+      <w:r>
+        <w:rPr>
+          <w:rFonts w:ascii="Noto Sans CJK KR Medium" w:eastAsia="Noto Sans CJK KR Medium" w:hAnsi="Noto Sans CJK KR Medium" w:hint="eastAsia"/>
+          <w:szCs w:val="20"/>
+          <w:lang w:eastAsia="ko-KR"/>
+        </w:rPr>
+        <w:t xml:space="preserve"> </w:t>
+      </w:r>
+      <w:proofErr w:type="spellStart"/>
+      <w:r>
+        <w:rPr>
+          <w:rFonts w:ascii="Noto Sans CJK KR Medium" w:eastAsia="Noto Sans CJK KR Medium" w:hAnsi="Noto Sans CJK KR Medium"/>
+          <w:szCs w:val="20"/>
+          <w:lang w:eastAsia="ko-KR"/>
+        </w:rPr>
+        <w:t>dto</w:t>
+      </w:r>
+      <w:proofErr w:type="spellEnd"/>
+      <w:r>
+        <w:rPr>
+          <w:rFonts w:ascii="Noto Sans CJK KR Medium" w:eastAsia="Noto Sans CJK KR Medium" w:hAnsi="Noto Sans CJK KR Medium"/>
+          <w:szCs w:val="20"/>
+          <w:lang w:eastAsia="ko-KR"/>
+        </w:rPr>
+        <w:t xml:space="preserve"> </w:t>
+      </w:r>
+      <w:r>
+        <w:rPr>
+          <w:rFonts w:ascii="Noto Sans CJK KR Medium" w:eastAsia="Noto Sans CJK KR Medium" w:hAnsi="Noto Sans CJK KR Medium" w:hint="eastAsia"/>
+          <w:szCs w:val="20"/>
+          <w:lang w:eastAsia="ko-KR"/>
+        </w:rPr>
+        <w:t xml:space="preserve">의 각 </w:t>
+      </w:r>
+      <w:r>
+        <w:rPr>
+          <w:rFonts w:ascii="Noto Sans CJK KR Medium" w:eastAsia="Noto Sans CJK KR Medium" w:hAnsi="Noto Sans CJK KR Medium"/>
+          <w:szCs w:val="20"/>
+          <w:lang w:eastAsia="ko-KR"/>
+        </w:rPr>
+        <w:t>property</w:t>
+      </w:r>
+      <w:r>
+        <w:rPr>
+          <w:rFonts w:ascii="Noto Sans CJK KR Medium" w:eastAsia="Noto Sans CJK KR Medium" w:hAnsi="Noto Sans CJK KR Medium" w:hint="eastAsia"/>
+          <w:szCs w:val="20"/>
+          <w:lang w:eastAsia="ko-KR"/>
+        </w:rPr>
+        <w:t xml:space="preserve">에 </w:t>
+      </w:r>
+      <w:r>
+        <w:rPr>
+          <w:rFonts w:ascii="Noto Sans CJK KR Medium" w:eastAsia="Noto Sans CJK KR Medium" w:hAnsi="Noto Sans CJK KR Medium"/>
+          <w:szCs w:val="20"/>
+          <w:lang w:eastAsia="ko-KR"/>
+        </w:rPr>
+        <w:t>@JsonProperty(value = “json</w:t>
+      </w:r>
+      <w:r>
+        <w:rPr>
+          <w:rFonts w:ascii="Noto Sans CJK KR Medium" w:eastAsia="Noto Sans CJK KR Medium" w:hAnsi="Noto Sans CJK KR Medium" w:hint="eastAsia"/>
+          <w:szCs w:val="20"/>
+          <w:lang w:eastAsia="ko-KR"/>
+        </w:rPr>
+        <w:t xml:space="preserve"> </w:t>
+      </w:r>
+      <w:r>
+        <w:rPr>
+          <w:rFonts w:ascii="Noto Sans CJK KR Medium" w:eastAsia="Noto Sans CJK KR Medium" w:hAnsi="Noto Sans CJK KR Medium"/>
+          <w:szCs w:val="20"/>
+          <w:lang w:eastAsia="ko-KR"/>
+        </w:rPr>
+        <w:t xml:space="preserve">value name”) </w:t>
+      </w:r>
+      <w:r>
+        <w:rPr>
+          <w:rFonts w:ascii="Noto Sans CJK KR Medium" w:eastAsia="Noto Sans CJK KR Medium" w:hAnsi="Noto Sans CJK KR Medium" w:hint="eastAsia"/>
+          <w:szCs w:val="20"/>
+          <w:lang w:eastAsia="ko-KR"/>
+        </w:rPr>
+        <w:t>추가</w:t>
+      </w:r>
+    </w:p>
+    <w:p>
+      <w:pPr>
+        <w:widowControl/>
+        <w:wordWrap/>
+        <w:autoSpaceDE/>
+        <w:autoSpaceDN/>
+        <w:rPr>
+          <w:rFonts w:ascii="Noto Sans CJK KR Medium" w:eastAsia="Noto Sans CJK KR Medium" w:hAnsi="Noto Sans CJK KR Medium"/>
+          <w:szCs w:val="20"/>
+          <w:lang w:eastAsia="ko-KR"/>
+        </w:rPr>
+      </w:pPr>
+      <w:r>
+        <w:rPr>
+          <w:rFonts w:ascii="Noto Sans CJK KR Medium" w:eastAsia="Noto Sans CJK KR Medium" w:hAnsi="Noto Sans CJK KR Medium"/>
+          <w:szCs w:val="20"/>
+          <w:lang w:eastAsia="ko-KR"/>
+        </w:rPr>
+        <w:t>-&gt;</w:t>
+      </w:r>
+      <w:r>
+        <w:rPr>
+          <w:rFonts w:ascii="Noto Sans CJK KR Medium" w:eastAsia="Noto Sans CJK KR Medium" w:hAnsi="Noto Sans CJK KR Medium" w:hint="eastAsia"/>
+          <w:szCs w:val="20"/>
+          <w:lang w:eastAsia="ko-KR"/>
+        </w:rPr>
+        <w:t xml:space="preserve"> 말끔히 해결 </w:t>
+      </w:r>
+    </w:p>
+    <w:p>
+      <w:pPr>
+        <w:widowControl/>
+        <w:wordWrap/>
+        <w:autoSpaceDE/>
+        <w:autoSpaceDN/>
+        <w:rPr>
+          <w:rFonts w:ascii="Noto Sans CJK KR Medium" w:eastAsia="Noto Sans CJK KR Medium" w:hAnsi="Noto Sans CJK KR Medium"/>
+          <w:szCs w:val="20"/>
+          <w:lang w:eastAsia="ko-KR"/>
+        </w:rPr>
+      </w:pPr>
+    </w:p>
+    <w:p>
+      <w:pPr>
+        <w:widowControl/>
+        <w:wordWrap/>
+        <w:autoSpaceDE/>
+        <w:autoSpaceDN/>
+        <w:rPr>
+          <w:rFonts w:ascii="Noto Sans CJK KR Medium" w:eastAsia="Noto Sans CJK KR Medium" w:hAnsi="Noto Sans CJK KR Medium" w:hint="eastAsia"/>
+          <w:szCs w:val="20"/>
+          <w:lang w:eastAsia="ko-KR"/>
+        </w:rPr>
+      </w:pPr>
+    </w:p>
+    <w:p>
+      <w:pPr>
+        <w:widowControl/>
+        <w:wordWrap/>
+        <w:autoSpaceDE/>
+        <w:autoSpaceDN/>
+        <w:rPr>
+          <w:rFonts w:ascii="Noto Sans CJK KR Medium" w:eastAsia="Noto Sans CJK KR Medium" w:hAnsi="Noto Sans CJK KR Medium"/>
+          <w:szCs w:val="20"/>
+          <w:lang w:eastAsia="ko-KR"/>
+        </w:rPr>
+      </w:pPr>
+    </w:p>
+    <w:p>
+      <w:pPr>
+        <w:widowControl/>
+        <w:wordWrap/>
+        <w:autoSpaceDE/>
+        <w:autoSpaceDN/>
+        <w:rPr>
+          <w:rFonts w:ascii="Noto Sans CJK KR Medium" w:eastAsia="Noto Sans CJK KR Medium" w:hAnsi="Noto Sans CJK KR Medium"/>
+          <w:sz w:val="28"/>
+          <w:szCs w:val="28"/>
+          <w:lang w:eastAsia="ko-Kore-KR"/>
+        </w:rPr>
+      </w:pPr>
+    </w:p>
+    <w:p>
+      <w:pPr>
+        <w:widowControl/>
+        <w:wordWrap/>
+        <w:autoSpaceDE/>
+        <w:autoSpaceDN/>
+        <w:rPr>
+          <w:rFonts w:ascii="Noto Sans CJK KR Medium" w:eastAsia="Noto Sans CJK KR Medium" w:hAnsi="Noto Sans CJK KR Medium"/>
+        </w:rPr>
+      </w:pPr>
+      <w:r>
+        <w:rPr>
+          <w:rFonts w:ascii="Noto Sans CJK KR Medium" w:eastAsia="Noto Sans CJK KR Medium" w:hAnsi="Noto Sans CJK KR Medium"/>
+        </w:rPr>
+        <w:br w:type="page"/>
+      </w:r>
+    </w:p>
+    <w:p>
+      <w:pPr>
+        <w:rPr>
+          <w:rFonts w:ascii="Noto Sans CJK KR Medium" w:eastAsia="Noto Sans CJK KR Medium" w:hAnsi="Noto Sans CJK KR Medium"/>
           <w:sz w:val="28"/>
           <w:szCs w:val="40"/>
-          <w:lang w:eastAsia="ko-KR"/>
+          <w:lang w:eastAsia="ko-Kore-KR"/>
+        </w:rPr>
+      </w:pPr>
+      <w:r>
+        <w:rPr>
+          <w:rFonts w:ascii="Noto Sans CJK KR Medium" w:eastAsia="Noto Sans CJK KR Medium" w:hAnsi="Noto Sans CJK KR Medium"/>
+          <w:sz w:val="28"/>
+          <w:szCs w:val="40"/>
+          <w:lang w:eastAsia="ko-Kore-KR"/>
+        </w:rPr>
+        <w:lastRenderedPageBreak/>
+        <w:t>6.</w:t>
+      </w:r>
+      <w:r>
+        <w:rPr>
+          <w:rFonts w:ascii="Noto Sans CJK KR Medium" w:eastAsia="Noto Sans CJK KR Medium" w:hAnsi="Noto Sans CJK KR Medium"/>
+          <w:sz w:val="28"/>
+          <w:szCs w:val="40"/>
+          <w:lang w:eastAsia="ko-Kore-KR"/>
+        </w:rPr>
+        <w:t xml:space="preserve"> </w:t>
+      </w:r>
+      <w:r>
+        <w:rPr>
+          <w:rFonts w:ascii="Noto Sans CJK KR Medium" w:eastAsia="Noto Sans CJK KR Medium" w:hAnsi="Noto Sans CJK KR Medium"/>
+          <w:sz w:val="28"/>
+          <w:szCs w:val="40"/>
+          <w:lang w:eastAsia="ko-Kore-KR"/>
+        </w:rPr>
+        <w:t>takeaway</w:t>
+      </w:r>
+    </w:p>
+    <w:p>
+      <w:pPr>
+        <w:rPr>
+          <w:lang w:eastAsia="ko-Kore-KR"/>
+        </w:rPr>
+      </w:pPr>
+    </w:p>
+    <w:p>
+      <w:pPr>
+        <w:ind w:firstLineChars="50" w:firstLine="100"/>
+        <w:rPr>
+          <w:lang w:eastAsia="ko-KR"/>
+        </w:rPr>
+      </w:pPr>
+      <w:r>
+        <w:rPr>
+          <w:rFonts w:hint="eastAsia"/>
+          <w:lang w:eastAsia="ko-Kore-KR"/>
+        </w:rPr>
+        <w:t xml:space="preserve">1. </w:t>
+      </w:r>
+      <w:r>
+        <w:rPr>
+          <w:lang w:eastAsia="ko-KR"/>
+        </w:rPr>
+        <w:t xml:space="preserve">Validation </w:t>
+      </w:r>
+      <w:r>
+        <w:rPr>
+          <w:rFonts w:hint="eastAsia"/>
+          <w:lang w:eastAsia="ko-KR"/>
+        </w:rPr>
+        <w:t>의</w:t>
+      </w:r>
+      <w:r>
+        <w:rPr>
+          <w:rFonts w:hint="eastAsia"/>
+          <w:lang w:eastAsia="ko-KR"/>
+        </w:rPr>
+        <w:t xml:space="preserve">  </w:t>
+      </w:r>
+      <w:r>
+        <w:rPr>
+          <w:rFonts w:hint="eastAsia"/>
+          <w:lang w:eastAsia="ko-KR"/>
+        </w:rPr>
+        <w:t>중요성</w:t>
+      </w:r>
+    </w:p>
+    <w:p>
+      <w:pPr>
+        <w:ind w:firstLineChars="50" w:firstLine="100"/>
+        <w:rPr>
+          <w:lang w:eastAsia="ko-KR"/>
+        </w:rPr>
+      </w:pPr>
+      <w:r>
+        <w:rPr>
+          <w:rFonts w:hint="eastAsia"/>
+          <w:lang w:eastAsia="ko-KR"/>
+        </w:rPr>
+        <w:t>2</w:t>
+      </w:r>
+      <w:r>
+        <w:rPr>
+          <w:lang w:eastAsia="ko-KR"/>
+        </w:rPr>
+        <w:t>.</w:t>
+      </w:r>
+      <w:r>
+        <w:rPr>
+          <w:rFonts w:hint="eastAsia"/>
+          <w:lang w:eastAsia="ko-KR"/>
+        </w:rPr>
+        <w:t xml:space="preserve"> </w:t>
+      </w:r>
+      <w:r>
+        <w:rPr>
+          <w:lang w:eastAsia="ko-KR"/>
+        </w:rPr>
+        <w:t>@Autowired</w:t>
+      </w:r>
+      <w:r>
+        <w:rPr>
+          <w:rFonts w:hint="eastAsia"/>
+          <w:lang w:eastAsia="ko-KR"/>
+        </w:rPr>
+        <w:t xml:space="preserve"> </w:t>
+      </w:r>
+      <w:r>
+        <w:rPr>
+          <w:rFonts w:hint="eastAsia"/>
+          <w:lang w:eastAsia="ko-KR"/>
+        </w:rPr>
+        <w:t>와</w:t>
+      </w:r>
+      <w:r>
+        <w:rPr>
+          <w:rFonts w:hint="eastAsia"/>
+          <w:lang w:eastAsia="ko-KR"/>
+        </w:rPr>
+        <w:t xml:space="preserve"> </w:t>
+      </w:r>
+      <w:proofErr w:type="spellStart"/>
+      <w:r>
+        <w:rPr>
+          <w:rFonts w:hint="eastAsia"/>
+          <w:lang w:eastAsia="ko-KR"/>
+        </w:rPr>
+        <w:t>생성자</w:t>
+      </w:r>
+      <w:proofErr w:type="spellEnd"/>
+      <w:r>
+        <w:rPr>
+          <w:rFonts w:hint="eastAsia"/>
+          <w:lang w:eastAsia="ko-KR"/>
+        </w:rPr>
+        <w:t xml:space="preserve"> </w:t>
+      </w:r>
+      <w:r>
+        <w:rPr>
+          <w:rFonts w:hint="eastAsia"/>
+          <w:lang w:eastAsia="ko-KR"/>
+        </w:rPr>
+        <w:t>주입의</w:t>
+      </w:r>
+      <w:r>
+        <w:rPr>
+          <w:rFonts w:hint="eastAsia"/>
+          <w:lang w:eastAsia="ko-KR"/>
+        </w:rPr>
+        <w:t xml:space="preserve"> </w:t>
+      </w:r>
+      <w:r>
+        <w:rPr>
+          <w:rFonts w:hint="eastAsia"/>
+          <w:lang w:eastAsia="ko-KR"/>
+        </w:rPr>
+        <w:t>차이점</w:t>
+      </w:r>
+    </w:p>
+    <w:p>
+      <w:pPr>
+        <w:ind w:firstLineChars="50" w:firstLine="100"/>
+        <w:rPr>
+          <w:lang w:eastAsia="ko-KR"/>
+        </w:rPr>
+      </w:pPr>
+      <w:r>
+        <w:rPr>
+          <w:rFonts w:hint="eastAsia"/>
+          <w:lang w:eastAsia="ko-KR"/>
+        </w:rPr>
+        <w:t>3</w:t>
+      </w:r>
+      <w:r>
+        <w:rPr>
+          <w:lang w:eastAsia="ko-KR"/>
+        </w:rPr>
+        <w:t>.</w:t>
+      </w:r>
+      <w:r>
+        <w:rPr>
+          <w:rFonts w:hint="eastAsia"/>
+          <w:lang w:eastAsia="ko-KR"/>
+        </w:rPr>
+        <w:t xml:space="preserve"> </w:t>
+      </w:r>
+      <w:proofErr w:type="spellStart"/>
+      <w:r>
+        <w:rPr>
+          <w:lang w:eastAsia="ko-KR"/>
+        </w:rPr>
+        <w:t>Impl</w:t>
+      </w:r>
+      <w:proofErr w:type="spellEnd"/>
+      <w:r>
+        <w:rPr>
+          <w:rFonts w:hint="eastAsia"/>
+          <w:lang w:eastAsia="ko-KR"/>
+        </w:rPr>
+        <w:t xml:space="preserve"> </w:t>
+      </w:r>
+      <w:r>
+        <w:rPr>
+          <w:rFonts w:hint="eastAsia"/>
+          <w:lang w:eastAsia="ko-KR"/>
+        </w:rPr>
+        <w:t>패턴</w:t>
+      </w:r>
+      <w:r>
+        <w:rPr>
+          <w:rFonts w:hint="eastAsia"/>
+          <w:lang w:eastAsia="ko-KR"/>
+        </w:rPr>
+        <w:t xml:space="preserve"> </w:t>
+      </w:r>
+      <w:proofErr w:type="spellStart"/>
+      <w:r>
+        <w:rPr>
+          <w:rFonts w:hint="eastAsia"/>
+          <w:lang w:eastAsia="ko-KR"/>
+        </w:rPr>
+        <w:t>왜쓰는지</w:t>
+      </w:r>
+      <w:proofErr w:type="spellEnd"/>
+    </w:p>
+    <w:p>
+      <w:pPr>
+        <w:ind w:firstLineChars="50" w:firstLine="100"/>
+        <w:rPr>
+          <w:lang w:eastAsia="ko-KR"/>
+        </w:rPr>
+      </w:pPr>
+      <w:r>
+        <w:rPr>
+          <w:rFonts w:hint="eastAsia"/>
+          <w:lang w:eastAsia="ko-KR"/>
+        </w:rPr>
+        <w:t>4</w:t>
+      </w:r>
+      <w:r>
+        <w:rPr>
+          <w:lang w:eastAsia="ko-KR"/>
+        </w:rPr>
+        <w:t>.</w:t>
+      </w:r>
+      <w:r>
+        <w:rPr>
+          <w:rFonts w:hint="eastAsia"/>
+          <w:lang w:eastAsia="ko-KR"/>
+        </w:rPr>
+        <w:t xml:space="preserve"> </w:t>
+      </w:r>
+      <w:r>
+        <w:rPr>
+          <w:rFonts w:hint="eastAsia"/>
+          <w:lang w:eastAsia="ko-KR"/>
+        </w:rPr>
+        <w:t>우량</w:t>
+      </w:r>
+      <w:r>
+        <w:rPr>
+          <w:rFonts w:hint="eastAsia"/>
+          <w:lang w:eastAsia="ko-KR"/>
+        </w:rPr>
+        <w:t xml:space="preserve"> </w:t>
+      </w:r>
+      <w:r>
+        <w:rPr>
+          <w:lang w:eastAsia="ko-KR"/>
+        </w:rPr>
+        <w:t>DB</w:t>
+      </w:r>
+      <w:r>
+        <w:rPr>
+          <w:rFonts w:hint="eastAsia"/>
+          <w:lang w:eastAsia="ko-KR"/>
+        </w:rPr>
+        <w:t xml:space="preserve"> </w:t>
+      </w:r>
+      <w:r>
+        <w:rPr>
+          <w:lang w:eastAsia="ko-KR"/>
+        </w:rPr>
+        <w:t xml:space="preserve">row </w:t>
+      </w:r>
+      <w:r>
+        <w:rPr>
+          <w:rFonts w:hint="eastAsia"/>
+          <w:lang w:eastAsia="ko-KR"/>
+        </w:rPr>
+        <w:t>조회</w:t>
+      </w:r>
+      <w:r>
+        <w:rPr>
+          <w:rFonts w:hint="eastAsia"/>
+          <w:lang w:eastAsia="ko-KR"/>
+        </w:rPr>
+        <w:t xml:space="preserve"> </w:t>
+      </w:r>
+      <w:r>
+        <w:rPr>
+          <w:rFonts w:hint="eastAsia"/>
+          <w:lang w:eastAsia="ko-KR"/>
+        </w:rPr>
+        <w:t>시</w:t>
+      </w:r>
+      <w:r>
+        <w:rPr>
+          <w:lang w:eastAsia="ko-KR"/>
+        </w:rPr>
+        <w:t>,</w:t>
+      </w:r>
+      <w:r>
+        <w:rPr>
+          <w:rFonts w:hint="eastAsia"/>
+          <w:lang w:eastAsia="ko-KR"/>
+        </w:rPr>
+        <w:t xml:space="preserve"> </w:t>
+      </w:r>
+      <w:proofErr w:type="spellStart"/>
+      <w:r>
+        <w:rPr>
+          <w:lang w:eastAsia="ko-KR"/>
+        </w:rPr>
+        <w:t>pagenation</w:t>
+      </w:r>
+      <w:proofErr w:type="spellEnd"/>
+      <w:r>
+        <w:rPr>
+          <w:lang w:eastAsia="ko-KR"/>
+        </w:rPr>
+        <w:t xml:space="preserve"> </w:t>
+      </w:r>
+      <w:r>
+        <w:rPr>
+          <w:rFonts w:hint="eastAsia"/>
+          <w:lang w:eastAsia="ko-KR"/>
+        </w:rPr>
+        <w:t>해야한다</w:t>
+      </w:r>
+      <w:r>
+        <w:rPr>
+          <w:rFonts w:hint="eastAsia"/>
+          <w:lang w:eastAsia="ko-KR"/>
+        </w:rPr>
+        <w:t>.</w:t>
+      </w:r>
+    </w:p>
+    <w:p>
+      <w:pPr>
+        <w:ind w:firstLineChars="50" w:firstLine="100"/>
+        <w:rPr>
+          <w:lang w:eastAsia="ko-KR"/>
+        </w:rPr>
+      </w:pPr>
+      <w:r>
+        <w:rPr>
+          <w:rFonts w:hint="eastAsia"/>
+          <w:lang w:eastAsia="ko-KR"/>
+        </w:rPr>
+        <w:t>5</w:t>
+      </w:r>
+      <w:r>
+        <w:rPr>
+          <w:lang w:eastAsia="ko-KR"/>
+        </w:rPr>
+        <w:t>.</w:t>
+      </w:r>
+      <w:r>
+        <w:rPr>
+          <w:rFonts w:hint="eastAsia"/>
+          <w:lang w:eastAsia="ko-KR"/>
+        </w:rPr>
+        <w:t xml:space="preserve"> </w:t>
+      </w:r>
+      <w:r>
+        <w:rPr>
+          <w:rFonts w:hint="eastAsia"/>
+          <w:lang w:eastAsia="ko-KR"/>
+        </w:rPr>
+        <w:t>최소한의</w:t>
+      </w:r>
+      <w:r>
+        <w:rPr>
+          <w:rFonts w:hint="eastAsia"/>
+          <w:lang w:eastAsia="ko-KR"/>
+        </w:rPr>
+        <w:t xml:space="preserve"> </w:t>
+      </w:r>
+      <w:r>
+        <w:rPr>
+          <w:lang w:eastAsia="ko-KR"/>
+        </w:rPr>
+        <w:t>column</w:t>
+      </w:r>
+      <w:r>
+        <w:rPr>
+          <w:rFonts w:hint="eastAsia"/>
+          <w:lang w:eastAsia="ko-KR"/>
+        </w:rPr>
+        <w:t xml:space="preserve"> </w:t>
+      </w:r>
+      <w:r>
+        <w:rPr>
+          <w:rFonts w:hint="eastAsia"/>
+          <w:lang w:eastAsia="ko-KR"/>
+        </w:rPr>
+        <w:t>만을</w:t>
+      </w:r>
+      <w:r>
+        <w:rPr>
+          <w:rFonts w:hint="eastAsia"/>
+          <w:lang w:eastAsia="ko-KR"/>
+        </w:rPr>
+        <w:t xml:space="preserve"> </w:t>
+      </w:r>
+      <w:r>
+        <w:rPr>
+          <w:rFonts w:hint="eastAsia"/>
+          <w:lang w:eastAsia="ko-KR"/>
+        </w:rPr>
+        <w:t>제공하기</w:t>
+      </w:r>
+      <w:r>
+        <w:rPr>
+          <w:rFonts w:hint="eastAsia"/>
+          <w:lang w:eastAsia="ko-KR"/>
+        </w:rPr>
+        <w:t xml:space="preserve"> </w:t>
+      </w:r>
+      <w:r>
+        <w:rPr>
+          <w:rFonts w:hint="eastAsia"/>
+          <w:lang w:eastAsia="ko-KR"/>
+        </w:rPr>
+        <w:t>위해</w:t>
+      </w:r>
+      <w:r>
+        <w:rPr>
+          <w:rFonts w:hint="eastAsia"/>
+          <w:lang w:eastAsia="ko-KR"/>
+        </w:rPr>
+        <w:t xml:space="preserve"> </w:t>
+      </w:r>
+      <w:r>
+        <w:rPr>
+          <w:rFonts w:hint="eastAsia"/>
+          <w:lang w:eastAsia="ko-KR"/>
+        </w:rPr>
+        <w:t>어떤</w:t>
+      </w:r>
+      <w:r>
+        <w:rPr>
+          <w:rFonts w:hint="eastAsia"/>
+          <w:lang w:eastAsia="ko-KR"/>
+        </w:rPr>
+        <w:t xml:space="preserve"> </w:t>
+      </w:r>
+      <w:r>
+        <w:rPr>
+          <w:rFonts w:hint="eastAsia"/>
+          <w:lang w:eastAsia="ko-KR"/>
+        </w:rPr>
+        <w:t>방식을</w:t>
+      </w:r>
+      <w:r>
+        <w:rPr>
+          <w:rFonts w:hint="eastAsia"/>
+          <w:lang w:eastAsia="ko-KR"/>
+        </w:rPr>
+        <w:t xml:space="preserve"> </w:t>
+      </w:r>
+      <w:r>
+        <w:rPr>
+          <w:rFonts w:hint="eastAsia"/>
+          <w:lang w:eastAsia="ko-KR"/>
+        </w:rPr>
+        <w:t>써야하는지</w:t>
+      </w:r>
+      <w:r>
+        <w:rPr>
+          <w:rFonts w:hint="eastAsia"/>
+          <w:lang w:eastAsia="ko-KR"/>
+        </w:rPr>
+        <w:t>(</w:t>
+      </w:r>
+      <w:proofErr w:type="spellStart"/>
+      <w:r>
+        <w:rPr>
+          <w:lang w:eastAsia="ko-KR"/>
+        </w:rPr>
+        <w:t>mappina</w:t>
+      </w:r>
+      <w:proofErr w:type="spellEnd"/>
+      <w:r>
+        <w:rPr>
+          <w:lang w:eastAsia="ko-KR"/>
+        </w:rPr>
+        <w:t xml:space="preserve"> and </w:t>
+      </w:r>
+      <w:proofErr w:type="spellStart"/>
+      <w:r>
+        <w:rPr>
+          <w:lang w:eastAsia="ko-KR"/>
+        </w:rPr>
+        <w:t>dto</w:t>
+      </w:r>
+      <w:proofErr w:type="spellEnd"/>
+      <w:r>
+        <w:rPr>
+          <w:lang w:eastAsia="ko-KR"/>
+        </w:rPr>
+        <w:t xml:space="preserve"> </w:t>
+      </w:r>
+      <w:proofErr w:type="spellStart"/>
+      <w:r>
+        <w:rPr>
+          <w:lang w:eastAsia="ko-KR"/>
+        </w:rPr>
+        <w:t>etc</w:t>
+      </w:r>
+      <w:proofErr w:type="spellEnd"/>
+      <w:r>
+        <w:rPr>
+          <w:lang w:eastAsia="ko-KR"/>
+        </w:rPr>
+        <w:t>)</w:t>
+      </w:r>
+    </w:p>
+    <w:p>
+      <w:pPr>
+        <w:ind w:firstLineChars="50" w:firstLine="100"/>
+        <w:rPr>
+          <w:lang w:eastAsia="ko-KR"/>
+        </w:rPr>
+      </w:pPr>
+      <w:r>
+        <w:rPr>
+          <w:lang w:eastAsia="ko-KR"/>
+        </w:rPr>
+        <w:t xml:space="preserve">6. document driven develop </w:t>
+      </w:r>
+      <w:r>
+        <w:rPr>
+          <w:rFonts w:hint="eastAsia"/>
+          <w:lang w:eastAsia="ko-KR"/>
+        </w:rPr>
+        <w:t>좋다</w:t>
+      </w:r>
+      <w:r>
+        <w:rPr>
+          <w:lang w:eastAsia="ko-KR"/>
+        </w:rPr>
+        <w:t>…..</w:t>
+      </w:r>
+    </w:p>
+    <w:p>
+      <w:pPr>
+        <w:ind w:firstLineChars="50" w:firstLine="100"/>
+        <w:rPr>
+          <w:lang w:eastAsia="ko-KR"/>
+        </w:rPr>
+      </w:pPr>
+    </w:p>
+    <w:p>
+      <w:pPr>
+        <w:ind w:firstLineChars="50" w:firstLine="100"/>
+        <w:rPr>
+          <w:lang w:eastAsia="ko-KR"/>
+        </w:rPr>
+      </w:pPr>
+      <w:r>
+        <w:rPr>
+          <w:lang w:eastAsia="ko-KR"/>
+        </w:rPr>
+        <w:t>!!!!!!</w:t>
+      </w:r>
+    </w:p>
+    <w:p>
+      <w:pPr>
+        <w:ind w:firstLineChars="50" w:firstLine="100"/>
+        <w:rPr>
+          <w:lang w:eastAsia="ko-KR"/>
+        </w:rPr>
+      </w:pPr>
+    </w:p>
+    <w:p>
+      <w:pPr>
+        <w:ind w:firstLineChars="50" w:firstLine="100"/>
+        <w:rPr>
+          <w:lang w:eastAsia="ko-KR"/>
+        </w:rPr>
+      </w:pPr>
+      <w:r>
+        <w:rPr>
+          <w:rFonts w:hint="eastAsia"/>
+          <w:lang w:eastAsia="ko-KR"/>
+        </w:rPr>
+        <w:t>필수요구사항</w:t>
+      </w:r>
+      <w:r>
+        <w:rPr>
+          <w:rFonts w:hint="eastAsia"/>
+          <w:lang w:eastAsia="ko-KR"/>
+        </w:rPr>
+        <w:t xml:space="preserve"> </w:t>
+      </w:r>
+      <w:r>
+        <w:rPr>
+          <w:lang w:eastAsia="ko-KR"/>
+        </w:rPr>
+        <w:t>1-5</w:t>
+      </w:r>
+      <w:r>
+        <w:rPr>
+          <w:rFonts w:hint="eastAsia"/>
+          <w:lang w:eastAsia="ko-KR"/>
+        </w:rPr>
+        <w:t xml:space="preserve"> </w:t>
+      </w:r>
+      <w:r>
+        <w:rPr>
+          <w:rFonts w:hint="eastAsia"/>
+          <w:lang w:eastAsia="ko-KR"/>
+        </w:rPr>
+        <w:t>까지</w:t>
+      </w:r>
+      <w:r>
+        <w:rPr>
+          <w:rFonts w:hint="eastAsia"/>
+          <w:lang w:eastAsia="ko-KR"/>
+        </w:rPr>
+        <w:t xml:space="preserve"> </w:t>
+      </w:r>
+      <w:r>
+        <w:rPr>
+          <w:rFonts w:hint="eastAsia"/>
+          <w:lang w:eastAsia="ko-KR"/>
+        </w:rPr>
+        <w:t>구현</w:t>
+      </w:r>
+      <w:r>
+        <w:rPr>
+          <w:rFonts w:hint="eastAsia"/>
+          <w:lang w:eastAsia="ko-KR"/>
+        </w:rPr>
+        <w:t xml:space="preserve"> </w:t>
+      </w:r>
+      <w:r>
+        <w:rPr>
+          <w:rFonts w:hint="eastAsia"/>
+          <w:lang w:eastAsia="ko-KR"/>
+        </w:rPr>
+        <w:t>완료</w:t>
+      </w:r>
+      <w:r>
+        <w:rPr>
+          <w:rFonts w:hint="eastAsia"/>
+          <w:lang w:eastAsia="ko-KR"/>
+        </w:rPr>
+        <w:t>,</w:t>
+      </w:r>
+    </w:p>
+    <w:p>
+      <w:pPr>
+        <w:ind w:firstLineChars="50" w:firstLine="100"/>
+        <w:rPr>
+          <w:lang w:eastAsia="ko-KR"/>
+        </w:rPr>
+      </w:pPr>
+      <w:r>
+        <w:rPr>
+          <w:rFonts w:hint="eastAsia"/>
+          <w:lang w:eastAsia="ko-KR"/>
+        </w:rPr>
+        <w:t>6</w:t>
+      </w:r>
+      <w:r>
+        <w:rPr>
+          <w:rFonts w:hint="eastAsia"/>
+          <w:lang w:eastAsia="ko-KR"/>
+        </w:rPr>
+        <w:t>은</w:t>
+      </w:r>
+      <w:r>
+        <w:rPr>
+          <w:rFonts w:hint="eastAsia"/>
+          <w:lang w:eastAsia="ko-KR"/>
+        </w:rPr>
+        <w:t xml:space="preserve"> </w:t>
+      </w:r>
+      <w:proofErr w:type="spellStart"/>
+      <w:r>
+        <w:rPr>
+          <w:rFonts w:hint="eastAsia"/>
+          <w:lang w:eastAsia="ko-KR"/>
+        </w:rPr>
+        <w:t>도커의</w:t>
+      </w:r>
+      <w:proofErr w:type="spellEnd"/>
+      <w:r>
+        <w:rPr>
+          <w:rFonts w:hint="eastAsia"/>
+          <w:lang w:eastAsia="ko-KR"/>
+        </w:rPr>
+        <w:t xml:space="preserve"> </w:t>
+      </w:r>
+      <w:r>
+        <w:rPr>
+          <w:rFonts w:hint="eastAsia"/>
+          <w:lang w:eastAsia="ko-KR"/>
+        </w:rPr>
+        <w:t>개념은</w:t>
+      </w:r>
+      <w:r>
+        <w:rPr>
+          <w:rFonts w:hint="eastAsia"/>
+          <w:lang w:eastAsia="ko-KR"/>
+        </w:rPr>
+        <w:t xml:space="preserve"> </w:t>
+      </w:r>
+      <w:r>
+        <w:rPr>
+          <w:rFonts w:hint="eastAsia"/>
+          <w:lang w:eastAsia="ko-KR"/>
+        </w:rPr>
+        <w:t>알기</w:t>
+      </w:r>
+      <w:r>
+        <w:rPr>
+          <w:rFonts w:hint="eastAsia"/>
+          <w:lang w:eastAsia="ko-KR"/>
+        </w:rPr>
+        <w:t xml:space="preserve"> </w:t>
+      </w:r>
+      <w:r>
+        <w:rPr>
+          <w:rFonts w:hint="eastAsia"/>
+          <w:lang w:eastAsia="ko-KR"/>
+        </w:rPr>
+        <w:t>때문에</w:t>
+      </w:r>
+      <w:r>
+        <w:rPr>
+          <w:rFonts w:hint="eastAsia"/>
+          <w:lang w:eastAsia="ko-KR"/>
+        </w:rPr>
+        <w:t xml:space="preserve">, </w:t>
+      </w:r>
+      <w:proofErr w:type="spellStart"/>
+      <w:r>
+        <w:rPr>
+          <w:rFonts w:hint="eastAsia"/>
+          <w:lang w:eastAsia="ko-KR"/>
+        </w:rPr>
+        <w:t>구글링</w:t>
+      </w:r>
+      <w:proofErr w:type="spellEnd"/>
+      <w:r>
+        <w:rPr>
+          <w:rFonts w:hint="eastAsia"/>
+          <w:lang w:eastAsia="ko-KR"/>
+        </w:rPr>
+        <w:t xml:space="preserve"> </w:t>
+      </w:r>
+      <w:r>
+        <w:rPr>
+          <w:rFonts w:hint="eastAsia"/>
+          <w:lang w:eastAsia="ko-KR"/>
+        </w:rPr>
+        <w:t>통해서</w:t>
+      </w:r>
+      <w:r>
+        <w:rPr>
+          <w:rFonts w:hint="eastAsia"/>
+          <w:lang w:eastAsia="ko-KR"/>
+        </w:rPr>
+        <w:t xml:space="preserve"> </w:t>
+      </w:r>
+      <w:proofErr w:type="spellStart"/>
+      <w:r>
+        <w:rPr>
+          <w:rFonts w:hint="eastAsia"/>
+          <w:lang w:eastAsia="ko-KR"/>
+        </w:rPr>
+        <w:t>어찌저찌</w:t>
+      </w:r>
+      <w:proofErr w:type="spellEnd"/>
+      <w:r>
+        <w:rPr>
+          <w:rFonts w:hint="eastAsia"/>
+          <w:lang w:eastAsia="ko-KR"/>
+        </w:rPr>
+        <w:t xml:space="preserve"> </w:t>
+      </w:r>
+      <w:r>
+        <w:rPr>
+          <w:rFonts w:hint="eastAsia"/>
+          <w:lang w:eastAsia="ko-KR"/>
+        </w:rPr>
+        <w:t>할</w:t>
+      </w:r>
+      <w:r>
+        <w:rPr>
+          <w:rFonts w:hint="eastAsia"/>
+          <w:lang w:eastAsia="ko-KR"/>
+        </w:rPr>
+        <w:t xml:space="preserve"> </w:t>
+      </w:r>
+      <w:r>
+        <w:rPr>
+          <w:rFonts w:hint="eastAsia"/>
+          <w:lang w:eastAsia="ko-KR"/>
+        </w:rPr>
+        <w:t>수는</w:t>
+      </w:r>
+      <w:r>
+        <w:rPr>
+          <w:rFonts w:hint="eastAsia"/>
+          <w:lang w:eastAsia="ko-KR"/>
+        </w:rPr>
+        <w:t xml:space="preserve"> </w:t>
+      </w:r>
+      <w:r>
+        <w:rPr>
+          <w:rFonts w:hint="eastAsia"/>
+          <w:lang w:eastAsia="ko-KR"/>
+        </w:rPr>
+        <w:t>있으나</w:t>
+      </w:r>
+      <w:r>
+        <w:rPr>
+          <w:rFonts w:hint="eastAsia"/>
+          <w:lang w:eastAsia="ko-KR"/>
+        </w:rPr>
+        <w:t>,</w:t>
+      </w:r>
+    </w:p>
+    <w:p>
+      <w:pPr>
+        <w:ind w:firstLineChars="50" w:firstLine="100"/>
+        <w:rPr>
+          <w:lang w:eastAsia="ko-KR"/>
+        </w:rPr>
+      </w:pPr>
+      <w:r>
+        <w:rPr>
+          <w:rFonts w:hint="eastAsia"/>
+          <w:lang w:eastAsia="ko-KR"/>
+        </w:rPr>
+        <w:t>제대로</w:t>
+      </w:r>
+      <w:r>
+        <w:rPr>
+          <w:rFonts w:hint="eastAsia"/>
+          <w:lang w:eastAsia="ko-KR"/>
+        </w:rPr>
+        <w:t xml:space="preserve"> </w:t>
+      </w:r>
+      <w:r>
+        <w:rPr>
+          <w:rFonts w:hint="eastAsia"/>
+          <w:lang w:eastAsia="ko-KR"/>
+        </w:rPr>
+        <w:t>알고</w:t>
+      </w:r>
+      <w:r>
+        <w:rPr>
+          <w:rFonts w:hint="eastAsia"/>
+          <w:lang w:eastAsia="ko-KR"/>
+        </w:rPr>
+        <w:t xml:space="preserve"> </w:t>
+      </w:r>
+      <w:r>
+        <w:rPr>
+          <w:rFonts w:hint="eastAsia"/>
+          <w:lang w:eastAsia="ko-KR"/>
+        </w:rPr>
+        <w:t>쓰는</w:t>
+      </w:r>
+      <w:r>
+        <w:rPr>
+          <w:rFonts w:hint="eastAsia"/>
+          <w:lang w:eastAsia="ko-KR"/>
+        </w:rPr>
+        <w:t xml:space="preserve"> </w:t>
+      </w:r>
+      <w:r>
+        <w:rPr>
+          <w:rFonts w:hint="eastAsia"/>
+          <w:lang w:eastAsia="ko-KR"/>
+        </w:rPr>
+        <w:t>것이</w:t>
+      </w:r>
+      <w:r>
+        <w:rPr>
+          <w:rFonts w:hint="eastAsia"/>
+          <w:lang w:eastAsia="ko-KR"/>
+        </w:rPr>
+        <w:t xml:space="preserve"> </w:t>
+      </w:r>
+      <w:r>
+        <w:rPr>
+          <w:rFonts w:hint="eastAsia"/>
+          <w:lang w:eastAsia="ko-KR"/>
+        </w:rPr>
+        <w:t>아니기</w:t>
+      </w:r>
+      <w:r>
+        <w:rPr>
+          <w:rFonts w:hint="eastAsia"/>
+          <w:lang w:eastAsia="ko-KR"/>
+        </w:rPr>
+        <w:t xml:space="preserve"> </w:t>
+      </w:r>
+      <w:r>
+        <w:rPr>
+          <w:rFonts w:hint="eastAsia"/>
+          <w:lang w:eastAsia="ko-KR"/>
+        </w:rPr>
+        <w:t>때문에</w:t>
+      </w:r>
+      <w:r>
+        <w:rPr>
+          <w:rFonts w:hint="eastAsia"/>
+          <w:lang w:eastAsia="ko-KR"/>
+        </w:rPr>
+        <w:t xml:space="preserve">, </w:t>
+      </w:r>
+      <w:proofErr w:type="spellStart"/>
+      <w:r>
+        <w:rPr>
+          <w:rFonts w:hint="eastAsia"/>
+          <w:lang w:eastAsia="ko-KR"/>
+        </w:rPr>
+        <w:t>미구현</w:t>
+      </w:r>
+      <w:proofErr w:type="spellEnd"/>
+      <w:r>
+        <w:rPr>
+          <w:rFonts w:hint="eastAsia"/>
+          <w:lang w:eastAsia="ko-KR"/>
+        </w:rPr>
+        <w:t xml:space="preserve"> </w:t>
+      </w:r>
+      <w:r>
+        <w:rPr>
+          <w:rFonts w:hint="eastAsia"/>
+          <w:lang w:eastAsia="ko-KR"/>
+        </w:rPr>
+        <w:t>결정</w:t>
+      </w:r>
+    </w:p>
+    <w:p>
+      <w:pPr>
+        <w:ind w:firstLineChars="50" w:firstLine="100"/>
+        <w:rPr>
+          <w:lang w:eastAsia="ko-KR"/>
+        </w:rPr>
+      </w:pPr>
+    </w:p>
+    <w:p>
+      <w:pPr>
+        <w:ind w:firstLineChars="50" w:firstLine="100"/>
+        <w:rPr>
+          <w:lang w:eastAsia="ko-KR"/>
+        </w:rPr>
+      </w:pPr>
+      <w:r>
+        <w:rPr>
+          <w:rFonts w:hint="eastAsia"/>
+          <w:lang w:eastAsia="ko-KR"/>
+        </w:rPr>
+        <w:t>선택</w:t>
+      </w:r>
+      <w:r>
+        <w:rPr>
+          <w:rFonts w:hint="eastAsia"/>
+          <w:lang w:eastAsia="ko-KR"/>
+        </w:rPr>
+        <w:t xml:space="preserve"> </w:t>
+      </w:r>
+      <w:r>
+        <w:rPr>
+          <w:rFonts w:hint="eastAsia"/>
+          <w:lang w:eastAsia="ko-KR"/>
+        </w:rPr>
+        <w:t>요구사항</w:t>
+      </w:r>
+    </w:p>
+    <w:p>
+      <w:pPr>
+        <w:ind w:firstLineChars="50" w:firstLine="100"/>
+        <w:rPr>
+          <w:lang w:eastAsia="ko-KR"/>
+        </w:rPr>
+      </w:pPr>
+      <w:r>
+        <w:rPr>
+          <w:rFonts w:hint="eastAsia"/>
+          <w:lang w:eastAsia="ko-KR"/>
+        </w:rPr>
+        <w:t xml:space="preserve">3 </w:t>
+      </w:r>
+      <w:r>
+        <w:rPr>
+          <w:lang w:eastAsia="ko-KR"/>
+        </w:rPr>
+        <w:t>-&gt;</w:t>
+      </w:r>
+      <w:r>
+        <w:rPr>
+          <w:rFonts w:hint="eastAsia"/>
+          <w:lang w:eastAsia="ko-KR"/>
+        </w:rPr>
+        <w:t xml:space="preserve"> </w:t>
+      </w:r>
+      <w:proofErr w:type="spellStart"/>
+      <w:r>
+        <w:rPr>
+          <w:lang w:eastAsia="ko-KR"/>
+        </w:rPr>
+        <w:t>application.properties</w:t>
+      </w:r>
+      <w:proofErr w:type="spellEnd"/>
+      <w:r>
+        <w:rPr>
+          <w:lang w:eastAsia="ko-KR"/>
+        </w:rPr>
+        <w:t xml:space="preserve"> </w:t>
+      </w:r>
+      <w:r>
+        <w:rPr>
+          <w:rFonts w:hint="eastAsia"/>
+          <w:lang w:eastAsia="ko-KR"/>
+        </w:rPr>
+        <w:t>에</w:t>
+      </w:r>
+      <w:r>
+        <w:rPr>
+          <w:rFonts w:hint="eastAsia"/>
+          <w:lang w:eastAsia="ko-KR"/>
+        </w:rPr>
+        <w:t xml:space="preserve"> </w:t>
+      </w:r>
+      <w:r>
+        <w:rPr>
+          <w:rFonts w:hint="eastAsia"/>
+          <w:lang w:eastAsia="ko-KR"/>
+        </w:rPr>
+        <w:t>파일</w:t>
+      </w:r>
+      <w:r>
+        <w:rPr>
+          <w:rFonts w:hint="eastAsia"/>
+          <w:lang w:eastAsia="ko-KR"/>
+        </w:rPr>
+        <w:t xml:space="preserve"> </w:t>
+      </w:r>
+      <w:proofErr w:type="spellStart"/>
+      <w:r>
+        <w:rPr>
+          <w:rFonts w:hint="eastAsia"/>
+          <w:lang w:eastAsia="ko-KR"/>
+        </w:rPr>
+        <w:t>최대사이즈</w:t>
+      </w:r>
+      <w:proofErr w:type="spellEnd"/>
+      <w:r>
+        <w:rPr>
+          <w:rFonts w:hint="eastAsia"/>
+          <w:lang w:eastAsia="ko-KR"/>
+        </w:rPr>
+        <w:t xml:space="preserve"> </w:t>
+      </w:r>
+      <w:r>
+        <w:rPr>
+          <w:lang w:eastAsia="ko-KR"/>
+        </w:rPr>
+        <w:t>3GB</w:t>
+      </w:r>
+      <w:r>
+        <w:rPr>
+          <w:rFonts w:hint="eastAsia"/>
+          <w:lang w:eastAsia="ko-KR"/>
+        </w:rPr>
+        <w:t>로</w:t>
+      </w:r>
+      <w:r>
+        <w:rPr>
+          <w:rFonts w:hint="eastAsia"/>
+          <w:lang w:eastAsia="ko-KR"/>
+        </w:rPr>
+        <w:t xml:space="preserve"> </w:t>
+      </w:r>
+      <w:r>
+        <w:rPr>
+          <w:rFonts w:hint="eastAsia"/>
+          <w:lang w:eastAsia="ko-KR"/>
+        </w:rPr>
+        <w:t>설정</w:t>
+      </w:r>
+    </w:p>
+    <w:p>
+      <w:pPr>
+        <w:ind w:firstLineChars="50" w:firstLine="100"/>
+        <w:rPr>
+          <w:lang w:eastAsia="ko-KR"/>
+        </w:rPr>
+      </w:pPr>
+      <w:r>
+        <w:rPr>
+          <w:rFonts w:hint="eastAsia"/>
+          <w:lang w:eastAsia="ko-KR"/>
+        </w:rPr>
+        <w:t xml:space="preserve">4 </w:t>
+      </w:r>
+      <w:r>
+        <w:rPr>
+          <w:lang w:eastAsia="ko-KR"/>
+        </w:rPr>
+        <w:t>-&gt;</w:t>
+      </w:r>
+      <w:r>
+        <w:rPr>
+          <w:rFonts w:hint="eastAsia"/>
+          <w:lang w:eastAsia="ko-KR"/>
+        </w:rPr>
+        <w:t xml:space="preserve"> </w:t>
+      </w:r>
+      <w:r>
+        <w:rPr>
+          <w:lang w:eastAsia="ko-KR"/>
+        </w:rPr>
+        <w:t xml:space="preserve">default thread pool </w:t>
+      </w:r>
+      <w:r>
+        <w:rPr>
+          <w:rFonts w:hint="eastAsia"/>
+          <w:lang w:eastAsia="ko-KR"/>
+        </w:rPr>
+        <w:t>의</w:t>
+      </w:r>
+      <w:r>
+        <w:rPr>
+          <w:rFonts w:hint="eastAsia"/>
+          <w:lang w:eastAsia="ko-KR"/>
+        </w:rPr>
+        <w:t xml:space="preserve"> </w:t>
+      </w:r>
+      <w:r>
+        <w:rPr>
+          <w:lang w:eastAsia="ko-KR"/>
+        </w:rPr>
+        <w:t>thread</w:t>
+      </w:r>
+      <w:r>
+        <w:rPr>
+          <w:rFonts w:hint="eastAsia"/>
+          <w:lang w:eastAsia="ko-KR"/>
+        </w:rPr>
+        <w:t xml:space="preserve"> </w:t>
+      </w:r>
+      <w:r>
+        <w:rPr>
+          <w:rFonts w:hint="eastAsia"/>
+          <w:lang w:eastAsia="ko-KR"/>
+        </w:rPr>
+        <w:t>는</w:t>
+      </w:r>
+      <w:r>
+        <w:rPr>
+          <w:rFonts w:hint="eastAsia"/>
+          <w:lang w:eastAsia="ko-KR"/>
+        </w:rPr>
+        <w:t xml:space="preserve"> </w:t>
+      </w:r>
+      <w:r>
+        <w:rPr>
+          <w:rFonts w:hint="eastAsia"/>
+          <w:lang w:eastAsia="ko-KR"/>
+        </w:rPr>
+        <w:t>무한정</w:t>
+      </w:r>
+      <w:r>
+        <w:rPr>
+          <w:rFonts w:hint="eastAsia"/>
+          <w:lang w:eastAsia="ko-KR"/>
+        </w:rPr>
+        <w:t xml:space="preserve"> </w:t>
+      </w:r>
+      <w:r>
+        <w:rPr>
+          <w:rFonts w:hint="eastAsia"/>
+          <w:lang w:eastAsia="ko-KR"/>
+        </w:rPr>
+        <w:t>대기</w:t>
+      </w:r>
+      <w:r>
+        <w:rPr>
+          <w:rFonts w:hint="eastAsia"/>
+          <w:lang w:eastAsia="ko-KR"/>
+        </w:rPr>
+        <w:t xml:space="preserve"> </w:t>
+      </w:r>
+      <w:r>
+        <w:rPr>
+          <w:rFonts w:hint="eastAsia"/>
+          <w:lang w:eastAsia="ko-KR"/>
+        </w:rPr>
+        <w:t>설정</w:t>
+      </w:r>
+      <w:r>
+        <w:rPr>
+          <w:rFonts w:hint="eastAsia"/>
+          <w:lang w:eastAsia="ko-KR"/>
+        </w:rPr>
+        <w:t xml:space="preserve">, </w:t>
+      </w:r>
+      <w:r>
+        <w:rPr>
+          <w:rFonts w:hint="eastAsia"/>
+          <w:lang w:eastAsia="ko-KR"/>
+        </w:rPr>
+        <w:t>그러므로</w:t>
+      </w:r>
+      <w:r>
+        <w:rPr>
+          <w:rFonts w:hint="eastAsia"/>
+          <w:lang w:eastAsia="ko-KR"/>
+        </w:rPr>
+        <w:t xml:space="preserve">, </w:t>
+      </w:r>
+      <w:r>
+        <w:rPr>
+          <w:lang w:eastAsia="ko-KR"/>
+        </w:rPr>
+        <w:t xml:space="preserve">session </w:t>
+      </w:r>
+      <w:r>
+        <w:rPr>
+          <w:rFonts w:hint="eastAsia"/>
+          <w:lang w:eastAsia="ko-KR"/>
+        </w:rPr>
+        <w:t>정보만</w:t>
+      </w:r>
+      <w:r>
+        <w:rPr>
+          <w:rFonts w:hint="eastAsia"/>
+          <w:lang w:eastAsia="ko-KR"/>
+        </w:rPr>
+        <w:t xml:space="preserve"> </w:t>
+      </w:r>
+      <w:r>
+        <w:rPr>
+          <w:rFonts w:hint="eastAsia"/>
+          <w:lang w:eastAsia="ko-KR"/>
+        </w:rPr>
+        <w:t>길게</w:t>
+      </w:r>
+      <w:r>
+        <w:rPr>
+          <w:rFonts w:hint="eastAsia"/>
+          <w:lang w:eastAsia="ko-KR"/>
+        </w:rPr>
+        <w:t xml:space="preserve"> </w:t>
+      </w:r>
+      <w:r>
+        <w:rPr>
+          <w:rFonts w:hint="eastAsia"/>
+          <w:lang w:eastAsia="ko-KR"/>
+        </w:rPr>
+        <w:t>유지된다면</w:t>
+      </w:r>
+      <w:r>
+        <w:rPr>
+          <w:rFonts w:hint="eastAsia"/>
+          <w:lang w:eastAsia="ko-KR"/>
+        </w:rPr>
+        <w:t xml:space="preserve">, </w:t>
+      </w:r>
+    </w:p>
+    <w:p>
+      <w:pPr>
+        <w:ind w:firstLineChars="50" w:firstLine="100"/>
+        <w:rPr>
+          <w:lang w:eastAsia="ko-KR"/>
+        </w:rPr>
+      </w:pPr>
+      <w:r>
+        <w:rPr>
+          <w:rFonts w:hint="eastAsia"/>
+          <w:lang w:eastAsia="ko-KR"/>
+        </w:rPr>
+        <w:t>문제</w:t>
+      </w:r>
+      <w:r>
+        <w:rPr>
+          <w:rFonts w:hint="eastAsia"/>
+          <w:lang w:eastAsia="ko-KR"/>
+        </w:rPr>
+        <w:t xml:space="preserve"> </w:t>
+      </w:r>
+      <w:r>
+        <w:rPr>
+          <w:rFonts w:hint="eastAsia"/>
+          <w:lang w:eastAsia="ko-KR"/>
+        </w:rPr>
+        <w:t>없을</w:t>
+      </w:r>
+      <w:r>
+        <w:rPr>
+          <w:rFonts w:hint="eastAsia"/>
+          <w:lang w:eastAsia="ko-KR"/>
+        </w:rPr>
+        <w:t xml:space="preserve"> </w:t>
+      </w:r>
+      <w:r>
+        <w:rPr>
+          <w:rFonts w:hint="eastAsia"/>
+          <w:lang w:eastAsia="ko-KR"/>
+        </w:rPr>
+        <w:t>것이라고</w:t>
+      </w:r>
+      <w:r>
+        <w:rPr>
+          <w:rFonts w:hint="eastAsia"/>
+          <w:lang w:eastAsia="ko-KR"/>
+        </w:rPr>
+        <w:t xml:space="preserve"> </w:t>
+      </w:r>
+      <w:r>
+        <w:rPr>
+          <w:rFonts w:hint="eastAsia"/>
+          <w:lang w:eastAsia="ko-KR"/>
+        </w:rPr>
+        <w:t>판단</w:t>
+      </w:r>
+      <w:r>
+        <w:rPr>
+          <w:rFonts w:hint="eastAsia"/>
+          <w:lang w:eastAsia="ko-KR"/>
+        </w:rPr>
+        <w:t xml:space="preserve"> </w:t>
+      </w:r>
+      <w:r>
+        <w:rPr>
+          <w:lang w:eastAsia="ko-KR"/>
+        </w:rPr>
+        <w:t>-&gt;</w:t>
+      </w:r>
+      <w:r>
+        <w:rPr>
+          <w:rFonts w:hint="eastAsia"/>
+          <w:lang w:eastAsia="ko-KR"/>
+        </w:rPr>
+        <w:t xml:space="preserve"> </w:t>
+      </w:r>
+      <w:r>
+        <w:rPr>
+          <w:rFonts w:hint="eastAsia"/>
+          <w:lang w:eastAsia="ko-KR"/>
+        </w:rPr>
+        <w:t>세션</w:t>
+      </w:r>
+      <w:r>
+        <w:rPr>
+          <w:rFonts w:hint="eastAsia"/>
+          <w:lang w:eastAsia="ko-KR"/>
+        </w:rPr>
+        <w:t xml:space="preserve"> </w:t>
+      </w:r>
+      <w:r>
+        <w:rPr>
+          <w:rFonts w:hint="eastAsia"/>
+          <w:lang w:eastAsia="ko-KR"/>
+        </w:rPr>
+        <w:t>만료</w:t>
+      </w:r>
+      <w:r>
+        <w:rPr>
+          <w:rFonts w:hint="eastAsia"/>
+          <w:lang w:eastAsia="ko-KR"/>
+        </w:rPr>
+        <w:t xml:space="preserve"> </w:t>
+      </w:r>
+      <w:r>
+        <w:rPr>
+          <w:rFonts w:hint="eastAsia"/>
+          <w:lang w:eastAsia="ko-KR"/>
+        </w:rPr>
+        <w:t>기간</w:t>
+      </w:r>
+      <w:r>
+        <w:rPr>
+          <w:rFonts w:hint="eastAsia"/>
+          <w:lang w:eastAsia="ko-KR"/>
+        </w:rPr>
+        <w:t xml:space="preserve"> </w:t>
+      </w:r>
+      <w:r>
+        <w:rPr>
+          <w:lang w:eastAsia="ko-KR"/>
+        </w:rPr>
+        <w:t>1</w:t>
+      </w:r>
+      <w:r>
+        <w:rPr>
+          <w:rFonts w:hint="eastAsia"/>
+          <w:lang w:eastAsia="ko-KR"/>
+        </w:rPr>
+        <w:t>시간</w:t>
+      </w:r>
+      <w:r>
+        <w:rPr>
+          <w:rFonts w:hint="eastAsia"/>
+          <w:lang w:eastAsia="ko-KR"/>
+        </w:rPr>
+        <w:t xml:space="preserve"> </w:t>
+      </w:r>
+      <w:r>
+        <w:rPr>
+          <w:rFonts w:hint="eastAsia"/>
+          <w:lang w:eastAsia="ko-KR"/>
+        </w:rPr>
+        <w:t>설정</w:t>
+      </w:r>
+      <w:r>
+        <w:rPr>
+          <w:rFonts w:hint="eastAsia"/>
+          <w:lang w:eastAsia="ko-KR"/>
+        </w:rPr>
+        <w:t xml:space="preserve"> </w:t>
+      </w:r>
+      <w:r>
+        <w:rPr>
+          <w:lang w:eastAsia="ko-KR"/>
+        </w:rPr>
+        <w:t>&amp;</w:t>
+      </w:r>
+      <w:r>
+        <w:rPr>
+          <w:rFonts w:hint="eastAsia"/>
+          <w:lang w:eastAsia="ko-KR"/>
+        </w:rPr>
+        <w:t xml:space="preserve"> </w:t>
+      </w:r>
+      <w:r>
+        <w:rPr>
+          <w:lang w:eastAsia="ko-KR"/>
+        </w:rPr>
+        <w:t>+</w:t>
+      </w:r>
+      <w:r>
+        <w:rPr>
+          <w:rFonts w:hint="eastAsia"/>
+          <w:lang w:eastAsia="ko-KR"/>
+        </w:rPr>
+        <w:t>해야함</w:t>
+      </w:r>
+      <w:r>
+        <w:rPr>
+          <w:rFonts w:hint="eastAsia"/>
+          <w:lang w:eastAsia="ko-KR"/>
+        </w:rPr>
+        <w:t xml:space="preserve">+ </w:t>
+      </w:r>
+      <w:r>
+        <w:rPr>
+          <w:lang w:eastAsia="ko-KR"/>
+        </w:rPr>
+        <w:t>thread pool</w:t>
+      </w:r>
+      <w:r>
+        <w:rPr>
+          <w:rFonts w:hint="eastAsia"/>
+          <w:lang w:eastAsia="ko-KR"/>
+        </w:rPr>
+        <w:t xml:space="preserve"> </w:t>
+      </w:r>
+      <w:r>
+        <w:rPr>
+          <w:rFonts w:hint="eastAsia"/>
+          <w:lang w:eastAsia="ko-KR"/>
+        </w:rPr>
+        <w:t>의</w:t>
+      </w:r>
+      <w:r>
+        <w:rPr>
+          <w:rFonts w:hint="eastAsia"/>
+          <w:lang w:eastAsia="ko-KR"/>
+        </w:rPr>
+        <w:t xml:space="preserve"> </w:t>
+      </w:r>
+      <w:r>
+        <w:rPr>
+          <w:rFonts w:hint="eastAsia"/>
+          <w:lang w:eastAsia="ko-KR"/>
+        </w:rPr>
+        <w:t>크기</w:t>
+      </w:r>
+      <w:r>
+        <w:rPr>
+          <w:rFonts w:hint="eastAsia"/>
+          <w:lang w:eastAsia="ko-KR"/>
+        </w:rPr>
+        <w:t xml:space="preserve"> </w:t>
+      </w:r>
+      <w:proofErr w:type="spellStart"/>
+      <w:r>
+        <w:rPr>
+          <w:lang w:eastAsia="ko-KR"/>
+        </w:rPr>
+        <w:t>up setting</w:t>
+      </w:r>
+      <w:proofErr w:type="spellEnd"/>
+    </w:p>
+    <w:p>
+      <w:pPr>
+        <w:ind w:firstLineChars="50" w:firstLine="100"/>
+        <w:rPr>
+          <w:lang w:eastAsia="ko-KR"/>
+        </w:rPr>
+      </w:pPr>
+      <w:r>
+        <w:rPr>
+          <w:rFonts w:hint="eastAsia"/>
+          <w:lang w:eastAsia="ko-KR"/>
+        </w:rPr>
+        <w:t>5</w:t>
+      </w:r>
+      <w:r>
+        <w:rPr>
+          <w:lang w:eastAsia="ko-KR"/>
+        </w:rPr>
+        <w:t xml:space="preserve"> -&gt; </w:t>
+      </w:r>
+      <w:r>
+        <w:rPr>
+          <w:rFonts w:hint="eastAsia"/>
+          <w:lang w:eastAsia="ko-KR"/>
+        </w:rPr>
+        <w:t>중간중간</w:t>
+      </w:r>
+      <w:r>
+        <w:rPr>
+          <w:rFonts w:hint="eastAsia"/>
+          <w:lang w:eastAsia="ko-KR"/>
+        </w:rPr>
+        <w:t xml:space="preserve"> </w:t>
+      </w:r>
+      <w:r>
+        <w:rPr>
+          <w:rFonts w:hint="eastAsia"/>
+          <w:lang w:eastAsia="ko-KR"/>
+        </w:rPr>
+        <w:t>일부</w:t>
+      </w:r>
+      <w:r>
+        <w:rPr>
+          <w:rFonts w:hint="eastAsia"/>
+          <w:lang w:eastAsia="ko-KR"/>
+        </w:rPr>
+        <w:t xml:space="preserve"> </w:t>
+      </w:r>
+      <w:r>
+        <w:rPr>
+          <w:rFonts w:hint="eastAsia"/>
+          <w:lang w:eastAsia="ko-KR"/>
+        </w:rPr>
+        <w:t>테스트코드는</w:t>
+      </w:r>
+      <w:r>
+        <w:rPr>
+          <w:rFonts w:hint="eastAsia"/>
+          <w:lang w:eastAsia="ko-KR"/>
+        </w:rPr>
+        <w:t xml:space="preserve"> </w:t>
+      </w:r>
+      <w:r>
+        <w:rPr>
+          <w:rFonts w:hint="eastAsia"/>
+          <w:lang w:eastAsia="ko-KR"/>
+        </w:rPr>
+        <w:t>있지만</w:t>
+      </w:r>
+      <w:r>
+        <w:rPr>
+          <w:rFonts w:hint="eastAsia"/>
+          <w:lang w:eastAsia="ko-KR"/>
+        </w:rPr>
+        <w:t xml:space="preserve">. </w:t>
+      </w:r>
+      <w:r>
+        <w:rPr>
+          <w:rFonts w:hint="eastAsia"/>
+          <w:lang w:eastAsia="ko-KR"/>
+        </w:rPr>
+        <w:t>통합</w:t>
+      </w:r>
+      <w:r>
+        <w:rPr>
+          <w:rFonts w:hint="eastAsia"/>
+          <w:lang w:eastAsia="ko-KR"/>
+        </w:rPr>
+        <w:t xml:space="preserve"> </w:t>
+      </w:r>
+      <w:r>
+        <w:rPr>
+          <w:rFonts w:hint="eastAsia"/>
+          <w:lang w:eastAsia="ko-KR"/>
+        </w:rPr>
+        <w:t>테스트</w:t>
+      </w:r>
+      <w:r>
+        <w:rPr>
+          <w:rFonts w:hint="eastAsia"/>
+          <w:lang w:eastAsia="ko-KR"/>
+        </w:rPr>
+        <w:t xml:space="preserve"> </w:t>
+      </w:r>
+      <w:r>
+        <w:rPr>
+          <w:rFonts w:hint="eastAsia"/>
+          <w:lang w:eastAsia="ko-KR"/>
+        </w:rPr>
+        <w:t>코드</w:t>
+      </w:r>
+      <w:r>
+        <w:rPr>
+          <w:rFonts w:hint="eastAsia"/>
+          <w:lang w:eastAsia="ko-KR"/>
+        </w:rPr>
+        <w:t xml:space="preserve"> </w:t>
+      </w:r>
+      <w:r>
+        <w:rPr>
+          <w:rFonts w:hint="eastAsia"/>
+          <w:lang w:eastAsia="ko-KR"/>
+        </w:rPr>
+        <w:t>작성</w:t>
+      </w:r>
+      <w:r>
+        <w:rPr>
+          <w:rFonts w:hint="eastAsia"/>
+          <w:lang w:eastAsia="ko-KR"/>
+        </w:rPr>
+        <w:t xml:space="preserve"> </w:t>
+      </w:r>
+      <w:r>
+        <w:rPr>
+          <w:rFonts w:hint="eastAsia"/>
+          <w:lang w:eastAsia="ko-KR"/>
+        </w:rPr>
+        <w:t>예정</w:t>
+      </w:r>
+    </w:p>
+    <w:p>
+      <w:pPr>
+        <w:ind w:firstLineChars="50" w:firstLine="100"/>
+        <w:rPr>
+          <w:lang w:eastAsia="ko-KR"/>
+        </w:rPr>
+      </w:pPr>
+    </w:p>
+    <w:p>
+      <w:pPr>
+        <w:ind w:firstLineChars="50" w:firstLine="100"/>
+        <w:rPr>
+          <w:lang w:eastAsia="ko-KR"/>
+        </w:rPr>
+      </w:pPr>
+      <w:r>
+        <w:rPr>
+          <w:lang w:eastAsia="ko-KR"/>
+        </w:rPr>
+        <w:t xml:space="preserve">Localhost:8080/test -&gt; file up/download/search test </w:t>
+      </w:r>
+      <w:r>
+        <w:rPr>
+          <w:rFonts w:hint="eastAsia"/>
+          <w:lang w:eastAsia="ko-KR"/>
+        </w:rPr>
+        <w:t>위해</w:t>
+      </w:r>
+      <w:r>
+        <w:rPr>
+          <w:rFonts w:hint="eastAsia"/>
+          <w:lang w:eastAsia="ko-KR"/>
+        </w:rPr>
+        <w:t xml:space="preserve"> </w:t>
+      </w:r>
+      <w:r>
+        <w:rPr>
+          <w:rFonts w:hint="eastAsia"/>
+          <w:lang w:eastAsia="ko-KR"/>
+        </w:rPr>
+        <w:t>임시</w:t>
+      </w:r>
+      <w:r>
+        <w:rPr>
+          <w:rFonts w:hint="eastAsia"/>
+          <w:lang w:eastAsia="ko-KR"/>
+        </w:rPr>
+        <w:t xml:space="preserve"> </w:t>
+      </w:r>
+      <w:r>
+        <w:rPr>
+          <w:lang w:eastAsia="ko-KR"/>
+        </w:rPr>
+        <w:t>test front ( session</w:t>
+      </w:r>
+      <w:r>
+        <w:rPr>
+          <w:rFonts w:hint="eastAsia"/>
+          <w:lang w:eastAsia="ko-KR"/>
+        </w:rPr>
+        <w:t xml:space="preserve"> </w:t>
+      </w:r>
+      <w:r>
+        <w:rPr>
+          <w:rFonts w:hint="eastAsia"/>
+          <w:lang w:eastAsia="ko-KR"/>
+        </w:rPr>
+        <w:t>임의</w:t>
+      </w:r>
+      <w:r>
+        <w:rPr>
+          <w:rFonts w:hint="eastAsia"/>
+          <w:lang w:eastAsia="ko-KR"/>
+        </w:rPr>
+        <w:t xml:space="preserve"> </w:t>
+      </w:r>
+      <w:r>
+        <w:rPr>
+          <w:rFonts w:hint="eastAsia"/>
+          <w:lang w:eastAsia="ko-KR"/>
+        </w:rPr>
+        <w:t>발급</w:t>
+      </w:r>
+      <w:r>
+        <w:rPr>
+          <w:rFonts w:hint="eastAsia"/>
+          <w:lang w:eastAsia="ko-KR"/>
+        </w:rPr>
+        <w:t>)</w:t>
+      </w:r>
+    </w:p>
+    <w:p>
+      <w:pPr>
+        <w:ind w:firstLineChars="50" w:firstLine="100"/>
+        <w:rPr>
+          <w:lang w:eastAsia="ko-KR"/>
+        </w:rPr>
+      </w:pPr>
+    </w:p>
+    <w:p>
+      <w:pPr>
+        <w:ind w:firstLineChars="50" w:firstLine="100"/>
+        <w:rPr>
+          <w:rFonts w:hint="eastAsia"/>
+          <w:lang w:eastAsia="ko-KR"/>
+        </w:rPr>
+      </w:pPr>
+      <w:r>
+        <w:rPr>
+          <w:lang w:eastAsia="ko-KR"/>
+        </w:rPr>
+        <w:t>Tomorrow to do</w:t>
+      </w:r>
+      <w:r>
+        <w:rPr>
+          <w:lang w:eastAsia="ko-KR"/>
+        </w:rPr>
+        <w:t xml:space="preserve"> ) </w:t>
+      </w:r>
+      <w:proofErr w:type="spellStart"/>
+      <w:r>
+        <w:rPr>
+          <w:lang w:eastAsia="ko-KR"/>
+        </w:rPr>
+        <w:t>refectoring</w:t>
+      </w:r>
+      <w:proofErr w:type="spellEnd"/>
+      <w:r>
+        <w:rPr>
+          <w:lang w:eastAsia="ko-KR"/>
+        </w:rPr>
+        <w:t xml:space="preserve"> , write test code and documentation</w:t>
+      </w:r>
+    </w:p>
+    <w:p>
+      <w:pPr>
+        <w:ind w:firstLineChars="50" w:firstLine="100"/>
+        <w:rPr>
+          <w:rFonts w:hint="eastAsia"/>
+          <w:lang w:eastAsia="ko-KR"/>
+        </w:rPr>
+      </w:pPr>
+      <w:r>
+        <w:rPr>
+          <w:rFonts w:hint="eastAsia"/>
+          <w:lang w:eastAsia="ko-KR"/>
+        </w:rPr>
+        <w:t xml:space="preserve"> </w:t>
+      </w:r>
+    </w:p>
+    <w:p>
+      <w:pPr>
+        <w:ind w:firstLineChars="50" w:firstLine="100"/>
+        <w:rPr>
+          <w:rFonts w:hint="eastAsia"/>
+          <w:lang w:eastAsia="ko-Kore-KR"/>
         </w:rPr>
       </w:pPr>
     </w:p>
@@ -2869,6 +5785,95 @@
 <file path=word/numbering.xml><?xml version="1.0" encoding="utf-8"?>
 <w:numbering xmlns:wpc="http://schemas.microsoft.com/office/word/2010/wordprocessingCanvas" xmlns:cx="http://schemas.microsoft.com/office/drawing/2014/chartex" xmlns:cx1="http://schemas.microsoft.com/office/drawing/2015/9/8/chartex" xmlns:cx2="http://schemas.microsoft.com/office/drawing/2015/10/21/chartex" xmlns:cx3="http://schemas.microsoft.com/office/drawing/2016/5/9/chartex" xmlns:cx4="http://schemas.microsoft.com/office/drawing/2016/5/10/chartex" xmlns:cx5="http://schemas.microsoft.com/office/drawing/2016/5/11/chartex" xmlns:cx6="http://schemas.microsoft.com/office/drawing/2016/5/12/chartex" xmlns:cx7="http://schemas.microsoft.com/office/drawing/2016/5/13/chartex" xmlns:cx8="http://schemas.microsoft.com/office/drawing/2016/5/14/chartex" xmlns:mc="http://schemas.openxmlformats.org/markup-compatibility/2006" xmlns:aink="http://schemas.microsoft.com/office/drawing/2016/ink" xmlns:am3d="http://schemas.microsoft.com/office/drawing/2017/model3d" xmlns:o="urn:schemas-microsoft-com:office:office" xmlns:r="http://schemas.openxmlformats.org/officeDocument/2006/relationships" xmlns:m="http://schemas.openxmlformats.org/officeDocument/2006/math" xmlns:v="urn:schemas-microsoft-com:vml" xmlns:wp14="http://schemas.microsoft.com/office/word/2010/wordprocessingDrawing" xmlns:wp="http://schemas.openxmlformats.org/drawingml/2006/wordprocessingDrawing" xmlns:w10="urn:schemas-microsoft-com:office:word" xmlns:w="http://schemas.openxmlformats.org/wordprocessingml/2006/main" xmlns:w14="http://schemas.microsoft.com/office/word/2010/wordml" xmlns:w15="http://schemas.microsoft.com/office/word/2012/wordml" xmlns:w16cex="http://schemas.microsoft.com/office/word/2018/wordml/cex" xmlns:w16cid="http://schemas.microsoft.com/office/word/2016/wordml/cid" xmlns:w16="http://schemas.microsoft.com/office/word/2018/wordml" xmlns:w16se="http://schemas.microsoft.com/office/word/2015/wordml/symex" xmlns:wpg="http://schemas.microsoft.com/office/word/2010/wordprocessingGroup" xmlns:wpi="http://schemas.microsoft.com/office/word/2010/wordprocessingInk" xmlns:wne="http://schemas.microsoft.com/office/word/2006/wordml" xmlns:wps="http://schemas.microsoft.com/office/word/2010/wordprocessingShape" mc:Ignorable="w14 w15 w16se w16cid w16 w16cex wp14">
   <w:abstractNum w:abstractNumId="0" w15:restartNumberingAfterBreak="0">
+    <w:nsid w:val="03E76C73"/>
+    <w:multiLevelType w:val="hybridMultilevel"/>
+    <w:tmpl w:val="775EB08A"/>
+    <w:lvl w:ilvl="0" w:tplc="ACE8DDE0">
+      <w:start w:val="1"/>
+      <w:numFmt w:val="decimal"/>
+      <w:lvlText w:val="%1."/>
+      <w:lvlJc w:val="left"/>
+      <w:pPr>
+        <w:ind w:left="760" w:hanging="360"/>
+      </w:pPr>
+      <w:rPr>
+        <w:rFonts w:hint="default"/>
+      </w:rPr>
+    </w:lvl>
+    <w:lvl w:ilvl="1" w:tplc="04090019" w:tentative="1">
+      <w:start w:val="1"/>
+      <w:numFmt w:val="upperLetter"/>
+      <w:lvlText w:val="%2."/>
+      <w:lvlJc w:val="left"/>
+      <w:pPr>
+        <w:ind w:left="1200" w:hanging="400"/>
+      </w:pPr>
+    </w:lvl>
+    <w:lvl w:ilvl="2" w:tplc="0409001B" w:tentative="1">
+      <w:start w:val="1"/>
+      <w:numFmt w:val="lowerRoman"/>
+      <w:lvlText w:val="%3."/>
+      <w:lvlJc w:val="right"/>
+      <w:pPr>
+        <w:ind w:left="1600" w:hanging="400"/>
+      </w:pPr>
+    </w:lvl>
+    <w:lvl w:ilvl="3" w:tplc="0409000F" w:tentative="1">
+      <w:start w:val="1"/>
+      <w:numFmt w:val="decimal"/>
+      <w:lvlText w:val="%4."/>
+      <w:lvlJc w:val="left"/>
+      <w:pPr>
+        <w:ind w:left="2000" w:hanging="400"/>
+      </w:pPr>
+    </w:lvl>
+    <w:lvl w:ilvl="4" w:tplc="04090019" w:tentative="1">
+      <w:start w:val="1"/>
+      <w:numFmt w:val="upperLetter"/>
+      <w:lvlText w:val="%5."/>
+      <w:lvlJc w:val="left"/>
+      <w:pPr>
+        <w:ind w:left="2400" w:hanging="400"/>
+      </w:pPr>
+    </w:lvl>
+    <w:lvl w:ilvl="5" w:tplc="0409001B" w:tentative="1">
+      <w:start w:val="1"/>
+      <w:numFmt w:val="lowerRoman"/>
+      <w:lvlText w:val="%6."/>
+      <w:lvlJc w:val="right"/>
+      <w:pPr>
+        <w:ind w:left="2800" w:hanging="400"/>
+      </w:pPr>
+    </w:lvl>
+    <w:lvl w:ilvl="6" w:tplc="0409000F" w:tentative="1">
+      <w:start w:val="1"/>
+      <w:numFmt w:val="decimal"/>
+      <w:lvlText w:val="%7."/>
+      <w:lvlJc w:val="left"/>
+      <w:pPr>
+        <w:ind w:left="3200" w:hanging="400"/>
+      </w:pPr>
+    </w:lvl>
+    <w:lvl w:ilvl="7" w:tplc="04090019" w:tentative="1">
+      <w:start w:val="1"/>
+      <w:numFmt w:val="upperLetter"/>
+      <w:lvlText w:val="%8."/>
+      <w:lvlJc w:val="left"/>
+      <w:pPr>
+        <w:ind w:left="3600" w:hanging="400"/>
+      </w:pPr>
+    </w:lvl>
+    <w:lvl w:ilvl="8" w:tplc="0409001B" w:tentative="1">
+      <w:start w:val="1"/>
+      <w:numFmt w:val="lowerRoman"/>
+      <w:lvlText w:val="%9."/>
+      <w:lvlJc w:val="right"/>
+      <w:pPr>
+        <w:ind w:left="4000" w:hanging="400"/>
+      </w:pPr>
+    </w:lvl>
+  </w:abstractNum>
+  <w:abstractNum w:abstractNumId="1" w15:restartNumberingAfterBreak="0">
     <w:nsid w:val="0B450E21"/>
     <w:multiLevelType w:val="hybridMultilevel"/>
     <w:tmpl w:val="FE523240"/>
@@ -2957,7 +5962,7 @@
       </w:pPr>
     </w:lvl>
   </w:abstractNum>
-  <w:abstractNum w:abstractNumId="1" w15:restartNumberingAfterBreak="0">
+  <w:abstractNum w:abstractNumId="2" w15:restartNumberingAfterBreak="0">
     <w:nsid w:val="113376CA"/>
     <w:multiLevelType w:val="hybridMultilevel"/>
     <w:tmpl w:val="589E2800"/>
@@ -3046,7 +6051,7 @@
       </w:pPr>
     </w:lvl>
   </w:abstractNum>
-  <w:abstractNum w:abstractNumId="2" w15:restartNumberingAfterBreak="0">
+  <w:abstractNum w:abstractNumId="3" w15:restartNumberingAfterBreak="0">
     <w:nsid w:val="138E50DD"/>
     <w:multiLevelType w:val="hybridMultilevel"/>
     <w:tmpl w:val="382A03B8"/>
@@ -3135,7 +6140,7 @@
       </w:pPr>
     </w:lvl>
   </w:abstractNum>
-  <w:abstractNum w:abstractNumId="3" w15:restartNumberingAfterBreak="0">
+  <w:abstractNum w:abstractNumId="4" w15:restartNumberingAfterBreak="0">
     <w:nsid w:val="2CF86568"/>
     <w:multiLevelType w:val="hybridMultilevel"/>
     <w:tmpl w:val="EF94B322"/>
@@ -3224,7 +6229,7 @@
       </w:pPr>
     </w:lvl>
   </w:abstractNum>
-  <w:abstractNum w:abstractNumId="4" w15:restartNumberingAfterBreak="0">
+  <w:abstractNum w:abstractNumId="5" w15:restartNumberingAfterBreak="0">
     <w:nsid w:val="2D0251BD"/>
     <w:multiLevelType w:val="hybridMultilevel"/>
     <w:tmpl w:val="C12C5C50"/>
@@ -3313,7 +6318,7 @@
       </w:pPr>
     </w:lvl>
   </w:abstractNum>
-  <w:abstractNum w:abstractNumId="5" w15:restartNumberingAfterBreak="0">
+  <w:abstractNum w:abstractNumId="6" w15:restartNumberingAfterBreak="0">
     <w:nsid w:val="4E9C049D"/>
     <w:multiLevelType w:val="hybridMultilevel"/>
     <w:tmpl w:val="47061CFA"/>
@@ -3402,7 +6407,7 @@
       </w:pPr>
     </w:lvl>
   </w:abstractNum>
-  <w:abstractNum w:abstractNumId="6" w15:restartNumberingAfterBreak="0">
+  <w:abstractNum w:abstractNumId="7" w15:restartNumberingAfterBreak="0">
     <w:nsid w:val="65E60558"/>
     <w:multiLevelType w:val="hybridMultilevel"/>
     <w:tmpl w:val="DF9CE38A"/>
@@ -3491,7 +6496,7 @@
       </w:pPr>
     </w:lvl>
   </w:abstractNum>
-  <w:abstractNum w:abstractNumId="7" w15:restartNumberingAfterBreak="0">
+  <w:abstractNum w:abstractNumId="8" w15:restartNumberingAfterBreak="0">
     <w:nsid w:val="70693A22"/>
     <w:multiLevelType w:val="hybridMultilevel"/>
     <w:tmpl w:val="CB52928E"/>
@@ -3580,7 +6585,98 @@
       </w:pPr>
     </w:lvl>
   </w:abstractNum>
-  <w:abstractNum w:abstractNumId="8" w15:restartNumberingAfterBreak="0">
+  <w:abstractNum w:abstractNumId="9" w15:restartNumberingAfterBreak="0">
+    <w:nsid w:val="71215F08"/>
+    <w:multiLevelType w:val="hybridMultilevel"/>
+    <w:tmpl w:val="B4B408A8"/>
+    <w:lvl w:ilvl="0" w:tplc="3F8EA6A0">
+      <w:start w:val="1"/>
+      <w:numFmt w:val="decimal"/>
+      <w:lvlText w:val="%1)"/>
+      <w:lvlJc w:val="left"/>
+      <w:pPr>
+        <w:ind w:left="760" w:hanging="360"/>
+      </w:pPr>
+      <w:rPr>
+        <w:rFonts w:ascii="consolas" w:hAnsi="consolas" w:cs="consolas" w:hint="default"/>
+        <w:color w:val="000000"/>
+        <w:sz w:val="21"/>
+      </w:rPr>
+    </w:lvl>
+    <w:lvl w:ilvl="1" w:tplc="04090019" w:tentative="1">
+      <w:start w:val="1"/>
+      <w:numFmt w:val="upperLetter"/>
+      <w:lvlText w:val="%2."/>
+      <w:lvlJc w:val="left"/>
+      <w:pPr>
+        <w:ind w:left="1200" w:hanging="400"/>
+      </w:pPr>
+    </w:lvl>
+    <w:lvl w:ilvl="2" w:tplc="0409001B" w:tentative="1">
+      <w:start w:val="1"/>
+      <w:numFmt w:val="lowerRoman"/>
+      <w:lvlText w:val="%3."/>
+      <w:lvlJc w:val="right"/>
+      <w:pPr>
+        <w:ind w:left="1600" w:hanging="400"/>
+      </w:pPr>
+    </w:lvl>
+    <w:lvl w:ilvl="3" w:tplc="0409000F" w:tentative="1">
+      <w:start w:val="1"/>
+      <w:numFmt w:val="decimal"/>
+      <w:lvlText w:val="%4."/>
+      <w:lvlJc w:val="left"/>
+      <w:pPr>
+        <w:ind w:left="2000" w:hanging="400"/>
+      </w:pPr>
+    </w:lvl>
+    <w:lvl w:ilvl="4" w:tplc="04090019" w:tentative="1">
+      <w:start w:val="1"/>
+      <w:numFmt w:val="upperLetter"/>
+      <w:lvlText w:val="%5."/>
+      <w:lvlJc w:val="left"/>
+      <w:pPr>
+        <w:ind w:left="2400" w:hanging="400"/>
+      </w:pPr>
+    </w:lvl>
+    <w:lvl w:ilvl="5" w:tplc="0409001B" w:tentative="1">
+      <w:start w:val="1"/>
+      <w:numFmt w:val="lowerRoman"/>
+      <w:lvlText w:val="%6."/>
+      <w:lvlJc w:val="right"/>
+      <w:pPr>
+        <w:ind w:left="2800" w:hanging="400"/>
+      </w:pPr>
+    </w:lvl>
+    <w:lvl w:ilvl="6" w:tplc="0409000F" w:tentative="1">
+      <w:start w:val="1"/>
+      <w:numFmt w:val="decimal"/>
+      <w:lvlText w:val="%7."/>
+      <w:lvlJc w:val="left"/>
+      <w:pPr>
+        <w:ind w:left="3200" w:hanging="400"/>
+      </w:pPr>
+    </w:lvl>
+    <w:lvl w:ilvl="7" w:tplc="04090019" w:tentative="1">
+      <w:start w:val="1"/>
+      <w:numFmt w:val="upperLetter"/>
+      <w:lvlText w:val="%8."/>
+      <w:lvlJc w:val="left"/>
+      <w:pPr>
+        <w:ind w:left="3600" w:hanging="400"/>
+      </w:pPr>
+    </w:lvl>
+    <w:lvl w:ilvl="8" w:tplc="0409001B" w:tentative="1">
+      <w:start w:val="1"/>
+      <w:numFmt w:val="lowerRoman"/>
+      <w:lvlText w:val="%9."/>
+      <w:lvlJc w:val="right"/>
+      <w:pPr>
+        <w:ind w:left="4000" w:hanging="400"/>
+      </w:pPr>
+    </w:lvl>
+  </w:abstractNum>
+  <w:abstractNum w:abstractNumId="10" w15:restartNumberingAfterBreak="0">
     <w:nsid w:val="721B55B2"/>
     <w:multiLevelType w:val="hybridMultilevel"/>
     <w:tmpl w:val="DAC66E64"/>
@@ -3669,7 +6765,7 @@
       </w:pPr>
     </w:lvl>
   </w:abstractNum>
-  <w:abstractNum w:abstractNumId="9" w15:restartNumberingAfterBreak="0">
+  <w:abstractNum w:abstractNumId="11" w15:restartNumberingAfterBreak="0">
     <w:nsid w:val="74A36C30"/>
     <w:multiLevelType w:val="hybridMultilevel"/>
     <w:tmpl w:val="79C26350"/>
@@ -3758,7 +6854,7 @@
       </w:pPr>
     </w:lvl>
   </w:abstractNum>
-  <w:abstractNum w:abstractNumId="10" w15:restartNumberingAfterBreak="0">
+  <w:abstractNum w:abstractNumId="12" w15:restartNumberingAfterBreak="0">
     <w:nsid w:val="74D27FC6"/>
     <w:multiLevelType w:val="hybridMultilevel"/>
     <w:tmpl w:val="AAEC9B60"/>
@@ -3848,37 +6944,43 @@
     </w:lvl>
   </w:abstractNum>
   <w:num w:numId="1">
+    <w:abstractNumId w:val="12"/>
+  </w:num>
+  <w:num w:numId="2">
+    <w:abstractNumId w:val="4"/>
+  </w:num>
+  <w:num w:numId="3">
     <w:abstractNumId w:val="10"/>
   </w:num>
-  <w:num w:numId="2">
+  <w:num w:numId="4">
+    <w:abstractNumId w:val="2"/>
+  </w:num>
+  <w:num w:numId="5">
+    <w:abstractNumId w:val="8"/>
+  </w:num>
+  <w:num w:numId="6">
     <w:abstractNumId w:val="3"/>
   </w:num>
-  <w:num w:numId="3">
-    <w:abstractNumId w:val="8"/>
-  </w:num>
-  <w:num w:numId="4">
+  <w:num w:numId="7">
     <w:abstractNumId w:val="1"/>
   </w:num>
-  <w:num w:numId="5">
+  <w:num w:numId="8">
     <w:abstractNumId w:val="7"/>
   </w:num>
-  <w:num w:numId="6">
-    <w:abstractNumId w:val="2"/>
+  <w:num w:numId="9">
+    <w:abstractNumId w:val="11"/>
   </w:num>
-  <w:num w:numId="7">
-    <w:abstractNumId w:val="0"/>
+  <w:num w:numId="10">
+    <w:abstractNumId w:val="5"/>
   </w:num>
-  <w:num w:numId="8">
+  <w:num w:numId="11">
     <w:abstractNumId w:val="6"/>
   </w:num>
-  <w:num w:numId="9">
+  <w:num w:numId="12">
     <w:abstractNumId w:val="9"/>
   </w:num>
-  <w:num w:numId="10">
-    <w:abstractNumId w:val="4"/>
-  </w:num>
-  <w:num w:numId="11">
-    <w:abstractNumId w:val="5"/>
+  <w:num w:numId="13">
+    <w:abstractNumId w:val="0"/>
   </w:num>
 </w:numbering>
 </file>
@@ -4364,6 +7466,11 @@
       <w:shd w:val="clear" w:color="auto" w:fill="E1DFDD"/>
     </w:rPr>
   </w:style>
+  <w:style w:type="character" w:customStyle="1" w:styleId="hljs-keyword">
+    <w:name w:val="hljs-keyword"/>
+    <w:basedOn w:val="a0"/>
+    <w:rsid w:val="006C673F"/>
+  </w:style>
 </w:styles>
 </file>
 

</xml_diff>